<commit_message>
linh vuc nghien cuu
</commit_message>
<xml_diff>
--- a/USE-CASE.docx
+++ b/USE-CASE.docx
@@ -713,7 +713,7 @@
                     <pic:cNvPicPr/>
                   </pic:nvPicPr>
                   <pic:blipFill>
-                    <a:blip r:embed="rId6">
+                    <a:blip r:embed="rId8">
                       <a:extLst>
                         <a:ext uri="{28A0092B-C50C-407E-A947-70E740481C1C}">
                           <a14:useLocalDpi xmlns:a14="http://schemas.microsoft.com/office/drawing/2010/main" val="0"/>
@@ -994,7 +994,7 @@
                     <pic:cNvPicPr/>
                   </pic:nvPicPr>
                   <pic:blipFill>
-                    <a:blip r:embed="rId7">
+                    <a:blip r:embed="rId9">
                       <a:extLst>
                         <a:ext uri="{28A0092B-C50C-407E-A947-70E740481C1C}">
                           <a14:useLocalDpi xmlns:a14="http://schemas.microsoft.com/office/drawing/2010/main" val="0"/>
@@ -1262,7 +1262,7 @@
                     <pic:cNvPicPr/>
                   </pic:nvPicPr>
                   <pic:blipFill>
-                    <a:blip r:embed="rId6">
+                    <a:blip r:embed="rId8">
                       <a:extLst>
                         <a:ext uri="{28A0092B-C50C-407E-A947-70E740481C1C}">
                           <a14:useLocalDpi xmlns:a14="http://schemas.microsoft.com/office/drawing/2010/main" val="0"/>
@@ -1834,13 +1834,7 @@
               <w:rPr>
                 <w:b w:val="0"/>
               </w:rPr>
-              <w:t>n From</w:t>
-            </w:r>
-            <w:r>
-              <w:rPr>
-                <w:b w:val="0"/>
-              </w:rPr>
-              <w:t>, l</w:t>
+              <w:t>n From, l</w:t>
             </w:r>
             <w:r>
               <w:rPr>
@@ -2253,7 +2247,7 @@
                     <pic:cNvPicPr/>
                   </pic:nvPicPr>
                   <pic:blipFill>
-                    <a:blip r:embed="rId8">
+                    <a:blip r:embed="rId10">
                       <a:extLst>
                         <a:ext uri="{28A0092B-C50C-407E-A947-70E740481C1C}">
                           <a14:useLocalDpi xmlns:a14="http://schemas.microsoft.com/office/drawing/2010/main" val="0"/>
@@ -3024,7 +3018,7 @@
                     <pic:cNvPicPr/>
                   </pic:nvPicPr>
                   <pic:blipFill>
-                    <a:blip r:embed="rId9">
+                    <a:blip r:embed="rId11">
                       <a:extLst>
                         <a:ext uri="{28A0092B-C50C-407E-A947-70E740481C1C}">
                           <a14:useLocalDpi xmlns:a14="http://schemas.microsoft.com/office/drawing/2010/main" val="0"/>
@@ -3194,13 +3188,7 @@
         <w:rPr>
           <w:b w:val="0"/>
         </w:rPr>
-        <w:t xml:space="preserve"> </w:t>
-      </w:r>
-      <w:r>
-        <w:rPr>
-          <w:b w:val="0"/>
-        </w:rPr>
-        <w:t>xo</w:t>
+        <w:t xml:space="preserve"> xo</w:t>
       </w:r>
       <w:r>
         <w:rPr>
@@ -3702,13 +3690,7 @@
               <w:rPr>
                 <w:b w:val="0"/>
               </w:rPr>
-              <w:t>thru</w:t>
-            </w:r>
-            <w:r>
-              <w:rPr>
-                <w:b w:val="0"/>
-              </w:rPr>
-              <w:t>Date</w:t>
+              <w:t>thruDate</w:t>
             </w:r>
           </w:p>
         </w:tc>
@@ -4036,7 +4018,7 @@
                     <pic:cNvPicPr/>
                   </pic:nvPicPr>
                   <pic:blipFill>
-                    <a:blip r:embed="rId10">
+                    <a:blip r:embed="rId12">
                       <a:extLst>
                         <a:ext uri="{28A0092B-C50C-407E-A947-70E740481C1C}">
                           <a14:useLocalDpi xmlns:a14="http://schemas.microsoft.com/office/drawing/2010/main" val="0"/>
@@ -4701,8 +4683,6 @@
         </w:rPr>
         <w:t>ập</w:t>
       </w:r>
-      <w:bookmarkStart w:id="0" w:name="_GoBack"/>
-      <w:bookmarkEnd w:id="0"/>
       <w:r>
         <w:rPr>
           <w:b w:val="0"/>
@@ -4810,7 +4790,7 @@
                     <pic:cNvPicPr/>
                   </pic:nvPicPr>
                   <pic:blipFill>
-                    <a:blip r:embed="rId9">
+                    <a:blip r:embed="rId11">
                       <a:extLst>
                         <a:ext uri="{28A0092B-C50C-407E-A947-70E740481C1C}">
                           <a14:useLocalDpi xmlns:a14="http://schemas.microsoft.com/office/drawing/2010/main" val="0"/>
@@ -5365,13 +5345,7 @@
               <w:rPr>
                 <w:b w:val="0"/>
               </w:rPr>
-              <w:t>erLogin</w:t>
-            </w:r>
-            <w:r>
-              <w:rPr>
-                <w:b w:val="0"/>
-              </w:rPr>
-              <w:t>Id</w:t>
+              <w:t>erLoginId</w:t>
             </w:r>
           </w:p>
         </w:tc>
@@ -5684,13 +5658,7 @@
         <w:rPr>
           <w:b w:val="0"/>
         </w:rPr>
-        <w:t xml:space="preserve">m </w:t>
-      </w:r>
-      <w:r>
-        <w:rPr>
-          <w:b w:val="0"/>
-        </w:rPr>
-        <w:t>ngư</w:t>
+        <w:t>m ngư</w:t>
       </w:r>
       <w:r>
         <w:rPr>
@@ -5844,7 +5812,7 @@
                     <pic:cNvPicPr/>
                   </pic:nvPicPr>
                   <pic:blipFill>
-                    <a:blip r:embed="rId11">
+                    <a:blip r:embed="rId13">
                       <a:extLst>
                         <a:ext uri="{28A0092B-C50C-407E-A947-70E740481C1C}">
                           <a14:useLocalDpi xmlns:a14="http://schemas.microsoft.com/office/drawing/2010/main" val="0"/>
@@ -6639,7 +6607,7 @@
                     <pic:cNvPicPr/>
                   </pic:nvPicPr>
                   <pic:blipFill>
-                    <a:blip r:embed="rId12">
+                    <a:blip r:embed="rId14">
                       <a:extLst>
                         <a:ext uri="{28A0092B-C50C-407E-A947-70E740481C1C}">
                           <a14:useLocalDpi xmlns:a14="http://schemas.microsoft.com/office/drawing/2010/main" val="0"/>
@@ -6792,103 +6760,91 @@
         <w:rPr>
           <w:b w:val="0"/>
         </w:rPr>
+        <w:t xml:space="preserve"> xo</w:t>
+      </w:r>
+      <w:r>
+        <w:rPr>
+          <w:b w:val="0"/>
+        </w:rPr>
+        <w:t>á</w:t>
+      </w:r>
+      <w:r>
+        <w:rPr>
+          <w:b w:val="0"/>
+        </w:rPr>
+        <w:t xml:space="preserve"> m</w:t>
+      </w:r>
+      <w:r>
+        <w:rPr>
+          <w:b w:val="0"/>
+        </w:rPr>
+        <w:t>ộ</w:t>
+      </w:r>
+      <w:r>
+        <w:rPr>
+          <w:b w:val="0"/>
+        </w:rPr>
+        <w:t>t s</w:t>
+      </w:r>
+      <w:r>
+        <w:rPr>
+          <w:b w:val="0"/>
+        </w:rPr>
+        <w:t>ố</w:t>
+      </w:r>
+      <w:r>
+        <w:rPr>
+          <w:b w:val="0"/>
+        </w:rPr>
+        <w:t xml:space="preserve"> ngư</w:t>
+      </w:r>
+      <w:r>
+        <w:rPr>
+          <w:b w:val="0"/>
+        </w:rPr>
+        <w:t>ời</w:t>
+      </w:r>
+      <w:r>
+        <w:rPr>
+          <w:b w:val="0"/>
+        </w:rPr>
+        <w:t xml:space="preserve"> d</w:t>
+      </w:r>
+      <w:r>
+        <w:rPr>
+          <w:b w:val="0"/>
+        </w:rPr>
+        <w:t>ùng</w:t>
+      </w:r>
+      <w:r>
+        <w:rPr>
+          <w:b w:val="0"/>
+        </w:rPr>
+        <w:t xml:space="preserve"> n</w:t>
+      </w:r>
+      <w:r>
+        <w:rPr>
+          <w:b w:val="0"/>
+        </w:rPr>
+        <w:t>ào</w:t>
+      </w:r>
+      <w:r>
+        <w:rPr>
+          <w:b w:val="0"/>
+        </w:rPr>
         <w:t xml:space="preserve"> </w:t>
       </w:r>
       <w:r>
         <w:rPr>
           <w:b w:val="0"/>
         </w:rPr>
-        <w:t>xo</w:t>
-      </w:r>
-      <w:r>
-        <w:rPr>
-          <w:b w:val="0"/>
-        </w:rPr>
-        <w:t>á</w:t>
-      </w:r>
-      <w:r>
-        <w:rPr>
-          <w:b w:val="0"/>
-        </w:rPr>
-        <w:t xml:space="preserve"> m</w:t>
-      </w:r>
-      <w:r>
-        <w:rPr>
-          <w:b w:val="0"/>
-        </w:rPr>
-        <w:t>ộ</w:t>
-      </w:r>
-      <w:r>
-        <w:rPr>
-          <w:b w:val="0"/>
-        </w:rPr>
-        <w:t>t s</w:t>
-      </w:r>
-      <w:r>
-        <w:rPr>
-          <w:b w:val="0"/>
-        </w:rPr>
-        <w:t>ố</w:t>
-      </w:r>
-      <w:r>
-        <w:rPr>
-          <w:b w:val="0"/>
-        </w:rPr>
-        <w:t xml:space="preserve"> ngư</w:t>
-      </w:r>
-      <w:r>
-        <w:rPr>
-          <w:b w:val="0"/>
-        </w:rPr>
-        <w:t>ời</w:t>
-      </w:r>
-      <w:r>
-        <w:rPr>
-          <w:b w:val="0"/>
-        </w:rPr>
-        <w:t xml:space="preserve"> d</w:t>
-      </w:r>
-      <w:r>
-        <w:rPr>
-          <w:b w:val="0"/>
-        </w:rPr>
-        <w:t>ùng</w:t>
-      </w:r>
-      <w:r>
-        <w:rPr>
-          <w:b w:val="0"/>
-        </w:rPr>
-        <w:t xml:space="preserve"> n</w:t>
-      </w:r>
-      <w:r>
-        <w:rPr>
-          <w:b w:val="0"/>
-        </w:rPr>
-        <w:t>ào</w:t>
-      </w:r>
-      <w:r>
-        <w:rPr>
-          <w:b w:val="0"/>
-        </w:rPr>
-        <w:t xml:space="preserve"> </w:t>
-      </w:r>
-      <w:r>
-        <w:rPr>
-          <w:b w:val="0"/>
-        </w:rPr>
         <w:t>đó</w:t>
       </w:r>
       <w:r>
         <w:rPr>
           <w:b w:val="0"/>
         </w:rPr>
-        <w:t xml:space="preserve"> </w:t>
-      </w:r>
-      <w:r>
-        <w:rPr>
-          <w:b w:val="0"/>
-        </w:rPr>
-        <w:t>kh</w:t>
+        <w:t xml:space="preserve"> kh</w:t>
       </w:r>
       <w:r>
         <w:rPr>
@@ -7336,13 +7292,7 @@
               <w:rPr>
                 <w:b w:val="0"/>
               </w:rPr>
-              <w:t>thru</w:t>
-            </w:r>
-            <w:r>
-              <w:rPr>
-                <w:b w:val="0"/>
-              </w:rPr>
-              <w:t>Date</w:t>
+              <w:t>thruDate</w:t>
             </w:r>
           </w:p>
         </w:tc>
@@ -7670,7 +7620,7 @@
                     <pic:cNvPicPr/>
                   </pic:nvPicPr>
                   <pic:blipFill>
-                    <a:blip r:embed="rId13">
+                    <a:blip r:embed="rId15">
                       <a:extLst>
                         <a:ext uri="{28A0092B-C50C-407E-A947-70E740481C1C}">
                           <a14:useLocalDpi xmlns:a14="http://schemas.microsoft.com/office/drawing/2010/main" val="0"/>
@@ -8442,7 +8392,7 @@
                     <pic:cNvPicPr/>
                   </pic:nvPicPr>
                   <pic:blipFill>
-                    <a:blip r:embed="rId12">
+                    <a:blip r:embed="rId14">
                       <a:extLst>
                         <a:ext uri="{28A0092B-C50C-407E-A947-70E740481C1C}">
                           <a14:useLocalDpi xmlns:a14="http://schemas.microsoft.com/office/drawing/2010/main" val="0"/>
@@ -9216,7 +9166,7 @@
                     <pic:cNvPicPr/>
                   </pic:nvPicPr>
                   <pic:blipFill>
-                    <a:blip r:embed="rId14">
+                    <a:blip r:embed="rId16">
                       <a:extLst>
                         <a:ext uri="{28A0092B-C50C-407E-A947-70E740481C1C}">
                           <a14:useLocalDpi xmlns:a14="http://schemas.microsoft.com/office/drawing/2010/main" val="0"/>
@@ -9304,7 +9254,7 @@
                     <pic:cNvPicPr/>
                   </pic:nvPicPr>
                   <pic:blipFill>
-                    <a:blip r:embed="rId15">
+                    <a:blip r:embed="rId17">
                       <a:extLst>
                         <a:ext uri="{28A0092B-C50C-407E-A947-70E740481C1C}">
                           <a14:useLocalDpi xmlns:a14="http://schemas.microsoft.com/office/drawing/2010/main" val="0"/>
@@ -9504,7 +9454,7 @@
                     <pic:cNvPicPr/>
                   </pic:nvPicPr>
                   <pic:blipFill>
-                    <a:blip r:embed="rId14">
+                    <a:blip r:embed="rId16">
                       <a:extLst>
                         <a:ext uri="{28A0092B-C50C-407E-A947-70E740481C1C}">
                           <a14:useLocalDpi xmlns:a14="http://schemas.microsoft.com/office/drawing/2010/main" val="0"/>
@@ -10829,7 +10779,7 @@
                     <pic:cNvPicPr/>
                   </pic:nvPicPr>
                   <pic:blipFill>
-                    <a:blip r:embed="rId16">
+                    <a:blip r:embed="rId18">
                       <a:extLst>
                         <a:ext uri="{28A0092B-C50C-407E-A947-70E740481C1C}">
                           <a14:useLocalDpi xmlns:a14="http://schemas.microsoft.com/office/drawing/2010/main" val="0"/>
@@ -10914,7 +10864,7 @@
                     <pic:cNvPicPr/>
                   </pic:nvPicPr>
                   <pic:blipFill>
-                    <a:blip r:embed="rId17">
+                    <a:blip r:embed="rId19">
                       <a:extLst>
                         <a:ext uri="{28A0092B-C50C-407E-A947-70E740481C1C}">
                           <a14:useLocalDpi xmlns:a14="http://schemas.microsoft.com/office/drawing/2010/main" val="0"/>
@@ -11039,7 +10989,7 @@
                     <pic:cNvPicPr/>
                   </pic:nvPicPr>
                   <pic:blipFill>
-                    <a:blip r:embed="rId16">
+                    <a:blip r:embed="rId18">
                       <a:extLst>
                         <a:ext uri="{28A0092B-C50C-407E-A947-70E740481C1C}">
                           <a14:useLocalDpi xmlns:a14="http://schemas.microsoft.com/office/drawing/2010/main" val="0"/>
@@ -12022,7 +11972,7 @@
                     <pic:cNvPicPr/>
                   </pic:nvPicPr>
                   <pic:blipFill>
-                    <a:blip r:embed="rId18">
+                    <a:blip r:embed="rId20">
                       <a:extLst>
                         <a:ext uri="{28A0092B-C50C-407E-A947-70E740481C1C}">
                           <a14:useLocalDpi xmlns:a14="http://schemas.microsoft.com/office/drawing/2010/main" val="0"/>
@@ -12277,7 +12227,7 @@
                     <pic:cNvPicPr/>
                   </pic:nvPicPr>
                   <pic:blipFill>
-                    <a:blip r:embed="rId19">
+                    <a:blip r:embed="rId21">
                       <a:extLst>
                         <a:ext uri="{28A0092B-C50C-407E-A947-70E740481C1C}">
                           <a14:useLocalDpi xmlns:a14="http://schemas.microsoft.com/office/drawing/2010/main" val="0"/>
@@ -12602,7 +12552,7 @@
                     <pic:cNvPicPr/>
                   </pic:nvPicPr>
                   <pic:blipFill>
-                    <a:blip r:embed="rId18">
+                    <a:blip r:embed="rId20">
                       <a:extLst>
                         <a:ext uri="{28A0092B-C50C-407E-A947-70E740481C1C}">
                           <a14:useLocalDpi xmlns:a14="http://schemas.microsoft.com/office/drawing/2010/main" val="0"/>
@@ -14161,7 +14111,7 @@
                     <pic:cNvPicPr/>
                   </pic:nvPicPr>
                   <pic:blipFill>
-                    <a:blip r:embed="rId20">
+                    <a:blip r:embed="rId22">
                       <a:extLst>
                         <a:ext uri="{28A0092B-C50C-407E-A947-70E740481C1C}">
                           <a14:useLocalDpi xmlns:a14="http://schemas.microsoft.com/office/drawing/2010/main" val="0"/>
@@ -14301,7 +14251,7 @@
                     <pic:cNvPicPr/>
                   </pic:nvPicPr>
                   <pic:blipFill>
-                    <a:blip r:embed="rId21">
+                    <a:blip r:embed="rId23">
                       <a:extLst>
                         <a:ext uri="{28A0092B-C50C-407E-A947-70E740481C1C}">
                           <a14:useLocalDpi xmlns:a14="http://schemas.microsoft.com/office/drawing/2010/main" val="0"/>
@@ -16049,7 +15999,7 @@
                     <pic:cNvPicPr/>
                   </pic:nvPicPr>
                   <pic:blipFill>
-                    <a:blip r:embed="rId22">
+                    <a:blip r:embed="rId24">
                       <a:extLst>
                         <a:ext uri="{28A0092B-C50C-407E-A947-70E740481C1C}">
                           <a14:useLocalDpi xmlns:a14="http://schemas.microsoft.com/office/drawing/2010/main" val="0"/>
@@ -16382,7 +16332,7 @@
                     <pic:cNvPicPr/>
                   </pic:nvPicPr>
                   <pic:blipFill>
-                    <a:blip r:embed="rId23">
+                    <a:blip r:embed="rId25">
                       <a:extLst>
                         <a:ext uri="{28A0092B-C50C-407E-A947-70E740481C1C}">
                           <a14:useLocalDpi xmlns:a14="http://schemas.microsoft.com/office/drawing/2010/main" val="0"/>
@@ -16866,7 +16816,7 @@
                     <pic:cNvPicPr/>
                   </pic:nvPicPr>
                   <pic:blipFill>
-                    <a:blip r:embed="rId22">
+                    <a:blip r:embed="rId24">
                       <a:extLst>
                         <a:ext uri="{28A0092B-C50C-407E-A947-70E740481C1C}">
                           <a14:useLocalDpi xmlns:a14="http://schemas.microsoft.com/office/drawing/2010/main" val="0"/>
@@ -18645,7 +18595,7 @@
                     <pic:cNvPicPr/>
                   </pic:nvPicPr>
                   <pic:blipFill>
-                    <a:blip r:embed="rId24">
+                    <a:blip r:embed="rId26">
                       <a:extLst>
                         <a:ext uri="{28A0092B-C50C-407E-A947-70E740481C1C}">
                           <a14:useLocalDpi xmlns:a14="http://schemas.microsoft.com/office/drawing/2010/main" val="0"/>
@@ -19069,7 +19019,7 @@
                     <pic:cNvPicPr/>
                   </pic:nvPicPr>
                   <pic:blipFill>
-                    <a:blip r:embed="rId25">
+                    <a:blip r:embed="rId27">
                       <a:extLst>
                         <a:ext uri="{28A0092B-C50C-407E-A947-70E740481C1C}">
                           <a14:useLocalDpi xmlns:a14="http://schemas.microsoft.com/office/drawing/2010/main" val="0"/>
@@ -19635,7 +19585,7 @@
                     <pic:cNvPicPr/>
                   </pic:nvPicPr>
                   <pic:blipFill>
-                    <a:blip r:embed="rId24">
+                    <a:blip r:embed="rId26">
                       <a:extLst>
                         <a:ext uri="{28A0092B-C50C-407E-A947-70E740481C1C}">
                           <a14:useLocalDpi xmlns:a14="http://schemas.microsoft.com/office/drawing/2010/main" val="0"/>
@@ -20442,7 +20392,7 @@
                     <pic:cNvPicPr/>
                   </pic:nvPicPr>
                   <pic:blipFill>
-                    <a:blip r:embed="rId26">
+                    <a:blip r:embed="rId28">
                       <a:extLst>
                         <a:ext uri="{28A0092B-C50C-407E-A947-70E740481C1C}">
                           <a14:useLocalDpi xmlns:a14="http://schemas.microsoft.com/office/drawing/2010/main" val="0"/>
@@ -20471,7 +20421,3501 @@
     </w:p>
     <w:p/>
     <w:p/>
+    <w:p/>
+    <w:p/>
+    <w:p/>
+    <w:p>
+      <w:r>
+        <w:lastRenderedPageBreak/>
+        <w:t>CH</w:t>
+      </w:r>
+      <w:r>
+        <w:t>ỨC</w:t>
+      </w:r>
+      <w:r>
+        <w:t xml:space="preserve"> N</w:t>
+      </w:r>
+      <w:r>
+        <w:t>Ă</w:t>
+      </w:r>
+      <w:r>
+        <w:t>NG THI</w:t>
+      </w:r>
+      <w:r>
+        <w:t>ẾT</w:t>
+      </w:r>
+      <w:r>
+        <w:t xml:space="preserve"> L</w:t>
+      </w:r>
+      <w:r>
+        <w:t>ẬP</w:t>
+      </w:r>
+      <w:r>
+        <w:t xml:space="preserve"> L</w:t>
+      </w:r>
+      <w:r>
+        <w:t>ĨNH</w:t>
+      </w:r>
+      <w:r>
+        <w:t xml:space="preserve"> V</w:t>
+      </w:r>
+      <w:r>
+        <w:t>ỰC</w:t>
+      </w:r>
+      <w:r>
+        <w:t xml:space="preserve"> NGHI</w:t>
+      </w:r>
+      <w:r>
+        <w:t>Ê</w:t>
+      </w:r>
+      <w:r>
+        <w:t>N C</w:t>
+      </w:r>
+      <w:r>
+        <w:t>ỨU</w:t>
+      </w:r>
+      <w:r>
+        <w:t xml:space="preserve"> C</w:t>
+      </w:r>
+      <w:r>
+        <w:t>ỦA</w:t>
+      </w:r>
+      <w:r>
+        <w:t xml:space="preserve"> GI</w:t>
+      </w:r>
+      <w:r>
+        <w:t>ẢNG</w:t>
+      </w:r>
+      <w:r>
+        <w:t xml:space="preserve"> VI</w:t>
+      </w:r>
+      <w:r>
+        <w:t>Ê</w:t>
+      </w:r>
+      <w:r>
+        <w:t>N</w:t>
+      </w:r>
+    </w:p>
+    <w:p>
+      <w:pPr>
+        <w:rPr>
+          <w:b w:val="0"/>
+        </w:rPr>
+      </w:pPr>
+      <w:r>
+        <w:t>M</w:t>
+      </w:r>
+      <w:r>
+        <w:t>ô</w:t>
+      </w:r>
+      <w:r>
+        <w:t xml:space="preserve"> t</w:t>
+      </w:r>
+      <w:r>
+        <w:t>ả</w:t>
+      </w:r>
+      <w:r>
+        <w:t xml:space="preserve"> chung </w:t>
+      </w:r>
+      <w:r>
+        <w:rPr>
+          <w:b w:val="0"/>
+        </w:rPr>
+        <w:t>Ch</w:t>
+      </w:r>
+      <w:r>
+        <w:rPr>
+          <w:b w:val="0"/>
+        </w:rPr>
+        <w:t>ức</w:t>
+      </w:r>
+      <w:r>
+        <w:rPr>
+          <w:b w:val="0"/>
+        </w:rPr>
+        <w:t xml:space="preserve"> n</w:t>
+      </w:r>
+      <w:r>
+        <w:rPr>
+          <w:b w:val="0"/>
+        </w:rPr>
+        <w:t>ă</w:t>
+      </w:r>
+      <w:r>
+        <w:rPr>
+          <w:b w:val="0"/>
+        </w:rPr>
+        <w:t>ng n</w:t>
+      </w:r>
+      <w:r>
+        <w:rPr>
+          <w:b w:val="0"/>
+        </w:rPr>
+        <w:t>ày</w:t>
+      </w:r>
+      <w:r>
+        <w:rPr>
+          <w:b w:val="0"/>
+        </w:rPr>
+        <w:t xml:space="preserve"> cho ph</w:t>
+      </w:r>
+      <w:r>
+        <w:rPr>
+          <w:b w:val="0"/>
+        </w:rPr>
+        <w:t>ép</w:t>
+      </w:r>
+      <w:r>
+        <w:rPr>
+          <w:b w:val="0"/>
+        </w:rPr>
+        <w:t xml:space="preserve"> gi</w:t>
+      </w:r>
+      <w:r>
+        <w:rPr>
+          <w:b w:val="0"/>
+        </w:rPr>
+        <w:t>ảng</w:t>
+      </w:r>
+      <w:r>
+        <w:rPr>
+          <w:b w:val="0"/>
+        </w:rPr>
+        <w:t xml:space="preserve"> vi</w:t>
+      </w:r>
+      <w:r>
+        <w:rPr>
+          <w:b w:val="0"/>
+        </w:rPr>
+        <w:t>ê</w:t>
+      </w:r>
+      <w:r>
+        <w:rPr>
+          <w:b w:val="0"/>
+        </w:rPr>
+        <w:t>n thi</w:t>
+      </w:r>
+      <w:r>
+        <w:rPr>
+          <w:b w:val="0"/>
+        </w:rPr>
+        <w:t>ết</w:t>
+      </w:r>
+      <w:r>
+        <w:rPr>
+          <w:b w:val="0"/>
+        </w:rPr>
+        <w:t xml:space="preserve"> l</w:t>
+      </w:r>
+      <w:r>
+        <w:rPr>
+          <w:b w:val="0"/>
+        </w:rPr>
+        <w:t>ập</w:t>
+      </w:r>
+      <w:r>
+        <w:rPr>
+          <w:b w:val="0"/>
+        </w:rPr>
+        <w:t xml:space="preserve"> l</w:t>
+      </w:r>
+      <w:r>
+        <w:rPr>
+          <w:b w:val="0"/>
+        </w:rPr>
+        <w:t>ĩnh</w:t>
+      </w:r>
+      <w:r>
+        <w:rPr>
+          <w:b w:val="0"/>
+        </w:rPr>
+        <w:t xml:space="preserve"> v</w:t>
+      </w:r>
+      <w:r>
+        <w:rPr>
+          <w:b w:val="0"/>
+        </w:rPr>
+        <w:t>ực</w:t>
+      </w:r>
+      <w:r>
+        <w:rPr>
+          <w:b w:val="0"/>
+        </w:rPr>
+        <w:t xml:space="preserve"> nghi</w:t>
+      </w:r>
+      <w:r>
+        <w:rPr>
+          <w:b w:val="0"/>
+        </w:rPr>
+        <w:t>ê</w:t>
+      </w:r>
+      <w:r>
+        <w:rPr>
+          <w:b w:val="0"/>
+        </w:rPr>
+        <w:t>n c</w:t>
+      </w:r>
+      <w:r>
+        <w:rPr>
+          <w:b w:val="0"/>
+        </w:rPr>
+        <w:t>ứu</w:t>
+      </w:r>
+      <w:r>
+        <w:rPr>
+          <w:b w:val="0"/>
+        </w:rPr>
+        <w:t xml:space="preserve"> c</w:t>
+      </w:r>
+      <w:r>
+        <w:rPr>
+          <w:b w:val="0"/>
+        </w:rPr>
+        <w:t>ủa</w:t>
+      </w:r>
+      <w:r>
+        <w:rPr>
+          <w:b w:val="0"/>
+        </w:rPr>
+        <w:t xml:space="preserve"> m</w:t>
+      </w:r>
+      <w:r>
+        <w:rPr>
+          <w:b w:val="0"/>
+        </w:rPr>
+        <w:t>ình</w:t>
+      </w:r>
+    </w:p>
+    <w:p>
+      <w:r>
+        <w:t>B</w:t>
+      </w:r>
+      <w:r>
+        <w:t>ảng</w:t>
+      </w:r>
+      <w:r>
+        <w:t xml:space="preserve"> tham gia </w:t>
+      </w:r>
+    </w:p>
+    <w:p>
+      <w:pPr>
+        <w:rPr>
+          <w:b w:val="0"/>
+        </w:rPr>
+      </w:pPr>
+      <w:r>
+        <w:rPr>
+          <w:b w:val="0"/>
+        </w:rPr>
+        <w:t>StaffR</w:t>
+      </w:r>
+      <w:r>
+        <w:rPr>
+          <w:b w:val="0"/>
+        </w:rPr>
+        <w:t>es</w:t>
+      </w:r>
+      <w:r>
+        <w:rPr>
+          <w:b w:val="0"/>
+        </w:rPr>
+        <w:t>earchDomain, R</w:t>
+      </w:r>
+      <w:r>
+        <w:rPr>
+          <w:b w:val="0"/>
+        </w:rPr>
+        <w:t>es</w:t>
+      </w:r>
+      <w:r>
+        <w:rPr>
+          <w:b w:val="0"/>
+        </w:rPr>
+        <w:t>earchDomain</w:t>
+      </w:r>
+    </w:p>
+    <w:p>
+      <w:pPr>
+        <w:rPr>
+          <w:b w:val="0"/>
+        </w:rPr>
+      </w:pPr>
+    </w:p>
+    <w:p>
+      <w:r>
+        <w:t>Form input</w:t>
+      </w:r>
+    </w:p>
+    <w:p/>
+    <w:tbl>
+      <w:tblPr>
+        <w:tblStyle w:val="TableGrid"/>
+        <w:tblW w:w="0" w:type="auto"/>
+        <w:tblLook w:val="04A0" w:firstRow="1" w:lastRow="0" w:firstColumn="1" w:lastColumn="0" w:noHBand="0" w:noVBand="1"/>
+      </w:tblPr>
+      <w:tblGrid>
+        <w:gridCol w:w="708"/>
+        <w:gridCol w:w="3511"/>
+        <w:gridCol w:w="5023"/>
+      </w:tblGrid>
+      <w:tr>
+        <w:tc>
+          <w:tcPr>
+            <w:tcW w:w="708" w:type="dxa"/>
+            <w:shd w:val="clear" w:color="auto" w:fill="D9D9D9" w:themeFill="background1" w:themeFillShade="D9"/>
+          </w:tcPr>
+          <w:p>
+            <w:pPr>
+              <w:jc w:val="center"/>
+            </w:pPr>
+            <w:r>
+              <w:t>STT</w:t>
+            </w:r>
+          </w:p>
+        </w:tc>
+        <w:tc>
+          <w:tcPr>
+            <w:tcW w:w="3511" w:type="dxa"/>
+            <w:shd w:val="clear" w:color="auto" w:fill="D9D9D9" w:themeFill="background1" w:themeFillShade="D9"/>
+          </w:tcPr>
+          <w:p>
+            <w:pPr>
+              <w:jc w:val="center"/>
+            </w:pPr>
+            <w:r>
+              <w:t>T</w:t>
+            </w:r>
+            <w:r>
+              <w:t>ê</w:t>
+            </w:r>
+            <w:r>
+              <w:t>n trư</w:t>
+            </w:r>
+            <w:r>
+              <w:t>ờng</w:t>
+            </w:r>
+          </w:p>
+        </w:tc>
+        <w:tc>
+          <w:tcPr>
+            <w:tcW w:w="5023" w:type="dxa"/>
+            <w:shd w:val="clear" w:color="auto" w:fill="D9D9D9" w:themeFill="background1" w:themeFillShade="D9"/>
+          </w:tcPr>
+          <w:p>
+            <w:pPr>
+              <w:jc w:val="center"/>
+            </w:pPr>
+            <w:r>
+              <w:t>Ghi ch</w:t>
+            </w:r>
+            <w:r>
+              <w:t>ú</w:t>
+            </w:r>
+          </w:p>
+        </w:tc>
+      </w:tr>
+      <w:tr>
+        <w:tc>
+          <w:tcPr>
+            <w:tcW w:w="708" w:type="dxa"/>
+          </w:tcPr>
+          <w:p>
+            <w:r>
+              <w:t>1</w:t>
+            </w:r>
+          </w:p>
+        </w:tc>
+        <w:tc>
+          <w:tcPr>
+            <w:tcW w:w="3511" w:type="dxa"/>
+          </w:tcPr>
+          <w:p>
+            <w:pPr>
+              <w:rPr>
+                <w:b w:val="0"/>
+              </w:rPr>
+            </w:pPr>
+            <w:r>
+              <w:rPr>
+                <w:b w:val="0"/>
+              </w:rPr>
+              <w:t>r</w:t>
+            </w:r>
+            <w:r>
+              <w:rPr>
+                <w:b w:val="0"/>
+              </w:rPr>
+              <w:t>es</w:t>
+            </w:r>
+            <w:r>
+              <w:rPr>
+                <w:b w:val="0"/>
+              </w:rPr>
+              <w:t>earchDomainId</w:t>
+            </w:r>
+          </w:p>
+        </w:tc>
+        <w:tc>
+          <w:tcPr>
+            <w:tcW w:w="5023" w:type="dxa"/>
+          </w:tcPr>
+          <w:p>
+            <w:pPr>
+              <w:rPr>
+                <w:b w:val="0"/>
+              </w:rPr>
+            </w:pPr>
+            <w:r>
+              <w:rPr>
+                <w:b w:val="0"/>
+              </w:rPr>
+              <w:t>Trư</w:t>
+            </w:r>
+            <w:r>
+              <w:rPr>
+                <w:b w:val="0"/>
+              </w:rPr>
+              <w:t>ờng</w:t>
+            </w:r>
+            <w:r>
+              <w:rPr>
+                <w:b w:val="0"/>
+              </w:rPr>
+              <w:t xml:space="preserve"> </w:t>
+            </w:r>
+            <w:r>
+              <w:rPr>
+                <w:b w:val="0"/>
+              </w:rPr>
+              <w:t>select-b</w:t>
+            </w:r>
+            <w:r>
+              <w:rPr>
+                <w:b w:val="0"/>
+              </w:rPr>
+              <w:t>ox</w:t>
+            </w:r>
+            <w:r>
+              <w:rPr>
+                <w:b w:val="0"/>
+              </w:rPr>
+              <w:t xml:space="preserve"> </w:t>
+            </w:r>
+            <w:r>
+              <w:rPr>
+                <w:b w:val="0"/>
+              </w:rPr>
+              <w:t>tr</w:t>
+            </w:r>
+            <w:r>
+              <w:rPr>
+                <w:b w:val="0"/>
+              </w:rPr>
+              <w:t>ê</w:t>
+            </w:r>
+            <w:r>
+              <w:rPr>
+                <w:b w:val="0"/>
+              </w:rPr>
+              <w:t>n Form</w:t>
+            </w:r>
+            <w:r>
+              <w:rPr>
+                <w:b w:val="0"/>
+              </w:rPr>
+              <w:t>, l</w:t>
+            </w:r>
+            <w:r>
+              <w:rPr>
+                <w:b w:val="0"/>
+              </w:rPr>
+              <w:t>ấy</w:t>
+            </w:r>
+            <w:r>
+              <w:rPr>
+                <w:b w:val="0"/>
+              </w:rPr>
+              <w:t xml:space="preserve"> t</w:t>
+            </w:r>
+            <w:r>
+              <w:rPr>
+                <w:b w:val="0"/>
+              </w:rPr>
+              <w:t>ừ</w:t>
+            </w:r>
+            <w:r>
+              <w:rPr>
+                <w:b w:val="0"/>
+              </w:rPr>
+              <w:t xml:space="preserve"> b</w:t>
+            </w:r>
+            <w:r>
+              <w:rPr>
+                <w:b w:val="0"/>
+              </w:rPr>
+              <w:t>ảng</w:t>
+            </w:r>
+            <w:r>
+              <w:rPr>
+                <w:b w:val="0"/>
+              </w:rPr>
+              <w:t xml:space="preserve"> R</w:t>
+            </w:r>
+            <w:r>
+              <w:rPr>
+                <w:b w:val="0"/>
+              </w:rPr>
+              <w:t>es</w:t>
+            </w:r>
+            <w:r>
+              <w:rPr>
+                <w:b w:val="0"/>
+              </w:rPr>
+              <w:t>earchDomain</w:t>
+            </w:r>
+          </w:p>
+        </w:tc>
+      </w:tr>
+      <w:tr>
+        <w:tc>
+          <w:tcPr>
+            <w:tcW w:w="708" w:type="dxa"/>
+          </w:tcPr>
+          <w:p>
+            <w:r>
+              <w:t>2</w:t>
+            </w:r>
+          </w:p>
+        </w:tc>
+        <w:tc>
+          <w:tcPr>
+            <w:tcW w:w="3511" w:type="dxa"/>
+          </w:tcPr>
+          <w:p>
+            <w:pPr>
+              <w:rPr>
+                <w:b w:val="0"/>
+              </w:rPr>
+            </w:pPr>
+            <w:r>
+              <w:rPr>
+                <w:b w:val="0"/>
+              </w:rPr>
+              <w:t>fromDate</w:t>
+            </w:r>
+          </w:p>
+        </w:tc>
+        <w:tc>
+          <w:tcPr>
+            <w:tcW w:w="5023" w:type="dxa"/>
+          </w:tcPr>
+          <w:p>
+            <w:pPr>
+              <w:rPr>
+                <w:b w:val="0"/>
+              </w:rPr>
+            </w:pPr>
+            <w:r>
+              <w:rPr>
+                <w:b w:val="0"/>
+              </w:rPr>
+              <w:t>Date select tr</w:t>
+            </w:r>
+            <w:r>
+              <w:rPr>
+                <w:b w:val="0"/>
+              </w:rPr>
+              <w:t>ê</w:t>
+            </w:r>
+            <w:r>
+              <w:rPr>
+                <w:b w:val="0"/>
+              </w:rPr>
+              <w:t>n form</w:t>
+            </w:r>
+          </w:p>
+        </w:tc>
+      </w:tr>
+      <w:tr>
+        <w:tc>
+          <w:tcPr>
+            <w:tcW w:w="708" w:type="dxa"/>
+          </w:tcPr>
+          <w:p>
+            <w:r>
+              <w:t>3</w:t>
+            </w:r>
+          </w:p>
+        </w:tc>
+        <w:tc>
+          <w:tcPr>
+            <w:tcW w:w="3511" w:type="dxa"/>
+          </w:tcPr>
+          <w:p>
+            <w:pPr>
+              <w:rPr>
+                <w:b w:val="0"/>
+              </w:rPr>
+            </w:pPr>
+            <w:r>
+              <w:rPr>
+                <w:b w:val="0"/>
+              </w:rPr>
+              <w:t>thruDate</w:t>
+            </w:r>
+          </w:p>
+        </w:tc>
+        <w:tc>
+          <w:tcPr>
+            <w:tcW w:w="5023" w:type="dxa"/>
+          </w:tcPr>
+          <w:p>
+            <w:pPr>
+              <w:rPr>
+                <w:b w:val="0"/>
+              </w:rPr>
+            </w:pPr>
+            <w:r>
+              <w:rPr>
+                <w:b w:val="0"/>
+              </w:rPr>
+              <w:t>Date select</w:t>
+            </w:r>
+            <w:r>
+              <w:rPr>
+                <w:b w:val="0"/>
+              </w:rPr>
+              <w:t xml:space="preserve"> tr</w:t>
+            </w:r>
+            <w:r>
+              <w:rPr>
+                <w:b w:val="0"/>
+              </w:rPr>
+              <w:t>ê</w:t>
+            </w:r>
+            <w:r>
+              <w:rPr>
+                <w:b w:val="0"/>
+              </w:rPr>
+              <w:t>n Form</w:t>
+            </w:r>
+          </w:p>
+        </w:tc>
+      </w:tr>
+      <w:tr>
+        <w:tc>
+          <w:tcPr>
+            <w:tcW w:w="708" w:type="dxa"/>
+          </w:tcPr>
+          <w:p>
+            <w:r>
+              <w:t>4</w:t>
+            </w:r>
+          </w:p>
+        </w:tc>
+        <w:tc>
+          <w:tcPr>
+            <w:tcW w:w="3511" w:type="dxa"/>
+          </w:tcPr>
+          <w:p>
+            <w:pPr>
+              <w:rPr>
+                <w:b w:val="0"/>
+              </w:rPr>
+            </w:pPr>
+            <w:r>
+              <w:rPr>
+                <w:b w:val="0"/>
+              </w:rPr>
+              <w:t>staffId</w:t>
+            </w:r>
+          </w:p>
+        </w:tc>
+        <w:tc>
+          <w:tcPr>
+            <w:tcW w:w="5023" w:type="dxa"/>
+          </w:tcPr>
+          <w:p>
+            <w:pPr>
+              <w:rPr>
+                <w:b w:val="0"/>
+              </w:rPr>
+            </w:pPr>
+            <w:r>
+              <w:rPr>
+                <w:b w:val="0"/>
+              </w:rPr>
+              <w:t>l</w:t>
+            </w:r>
+            <w:r>
+              <w:rPr>
+                <w:b w:val="0"/>
+              </w:rPr>
+              <w:t>ấy</w:t>
+            </w:r>
+            <w:r>
+              <w:rPr>
+                <w:b w:val="0"/>
+              </w:rPr>
+              <w:t xml:space="preserve"> </w:t>
+            </w:r>
+            <w:r>
+              <w:rPr>
+                <w:b w:val="0"/>
+              </w:rPr>
+              <w:t>us</w:t>
+            </w:r>
+            <w:r>
+              <w:rPr>
+                <w:b w:val="0"/>
+              </w:rPr>
+              <w:t>erLoginId</w:t>
+            </w:r>
+          </w:p>
+        </w:tc>
+      </w:tr>
+    </w:tbl>
+    <w:p/>
+    <w:p>
+      <w:r>
+        <w:t>C</w:t>
+      </w:r>
+      <w:r>
+        <w:t>ập</w:t>
+      </w:r>
+      <w:r>
+        <w:t xml:space="preserve"> nh</w:t>
+      </w:r>
+      <w:r>
+        <w:t>ậ</w:t>
+      </w:r>
+      <w:r>
+        <w:t>t b</w:t>
+      </w:r>
+      <w:r>
+        <w:t>ản</w:t>
+      </w:r>
+      <w:r>
+        <w:t>g</w:t>
+      </w:r>
+    </w:p>
+    <w:p>
+      <w:pPr>
+        <w:rPr>
+          <w:b w:val="0"/>
+        </w:rPr>
+      </w:pPr>
+      <w:r>
+        <w:rPr>
+          <w:b w:val="0"/>
+        </w:rPr>
+        <w:t>StaffResearchDomain</w:t>
+      </w:r>
+    </w:p>
+    <w:p>
+      <w:r>
+        <w:t>Lu</w:t>
+      </w:r>
+      <w:r>
+        <w:t>ồng</w:t>
+      </w:r>
+    </w:p>
+    <w:p>
+      <w:pPr>
+        <w:rPr>
+          <w:b w:val="0"/>
+        </w:rPr>
+      </w:pPr>
+      <w:r>
+        <w:t xml:space="preserve">B1. </w:t>
+      </w:r>
+      <w:r>
+        <w:rPr>
+          <w:b w:val="0"/>
+        </w:rPr>
+        <w:t>User login, chọn</w:t>
+      </w:r>
+      <w:r>
+        <w:rPr>
+          <w:b w:val="0"/>
+        </w:rPr>
+        <w:t xml:space="preserve"> ch</w:t>
+      </w:r>
+      <w:r>
+        <w:rPr>
+          <w:b w:val="0"/>
+        </w:rPr>
+        <w:t>ức</w:t>
+      </w:r>
+      <w:r>
+        <w:rPr>
+          <w:b w:val="0"/>
+        </w:rPr>
+        <w:t xml:space="preserve"> n</w:t>
+      </w:r>
+      <w:r>
+        <w:rPr>
+          <w:b w:val="0"/>
+        </w:rPr>
+        <w:t>ă</w:t>
+      </w:r>
+      <w:r>
+        <w:rPr>
+          <w:b w:val="0"/>
+        </w:rPr>
+        <w:t>ng L</w:t>
+      </w:r>
+      <w:r>
+        <w:rPr>
+          <w:b w:val="0"/>
+        </w:rPr>
+        <w:t>í</w:t>
+      </w:r>
+      <w:r>
+        <w:rPr>
+          <w:b w:val="0"/>
+        </w:rPr>
+        <w:t xml:space="preserve"> l</w:t>
+      </w:r>
+      <w:r>
+        <w:rPr>
+          <w:b w:val="0"/>
+        </w:rPr>
+        <w:t>ịch</w:t>
+      </w:r>
+      <w:r>
+        <w:rPr>
+          <w:b w:val="0"/>
+        </w:rPr>
+        <w:t xml:space="preserve"> khoa h</w:t>
+      </w:r>
+      <w:r>
+        <w:rPr>
+          <w:b w:val="0"/>
+        </w:rPr>
+        <w:t>ọc</w:t>
+      </w:r>
+      <w:r>
+        <w:rPr>
+          <w:b w:val="0"/>
+        </w:rPr>
+        <w:t xml:space="preserve"> -&gt; </w:t>
+      </w:r>
+      <w:r>
+        <w:rPr>
+          <w:b w:val="0"/>
+        </w:rPr>
+        <w:t>L</w:t>
+      </w:r>
+      <w:r>
+        <w:rPr>
+          <w:b w:val="0"/>
+        </w:rPr>
+        <w:t>ĩnh</w:t>
+      </w:r>
+      <w:r>
+        <w:rPr>
+          <w:b w:val="0"/>
+        </w:rPr>
+        <w:t xml:space="preserve"> v</w:t>
+      </w:r>
+      <w:r>
+        <w:rPr>
+          <w:b w:val="0"/>
+        </w:rPr>
+        <w:t>ực</w:t>
+      </w:r>
+      <w:r>
+        <w:rPr>
+          <w:b w:val="0"/>
+        </w:rPr>
+        <w:t xml:space="preserve"> nghi</w:t>
+      </w:r>
+      <w:r>
+        <w:rPr>
+          <w:b w:val="0"/>
+        </w:rPr>
+        <w:t>ê</w:t>
+      </w:r>
+      <w:r>
+        <w:rPr>
+          <w:b w:val="0"/>
+        </w:rPr>
+        <w:t>n c</w:t>
+      </w:r>
+      <w:r>
+        <w:rPr>
+          <w:b w:val="0"/>
+        </w:rPr>
+        <w:t>ứu</w:t>
+      </w:r>
+    </w:p>
+    <w:p>
+      <w:pPr>
+        <w:rPr>
+          <w:b w:val="0"/>
+        </w:rPr>
+      </w:pPr>
+      <w:r>
+        <w:rPr>
+          <w:b w:val="0"/>
+        </w:rPr>
+        <w:t>B2. H</w:t>
+      </w:r>
+      <w:r>
+        <w:rPr>
+          <w:b w:val="0"/>
+        </w:rPr>
+        <w:t>ệ</w:t>
+      </w:r>
+      <w:r>
+        <w:rPr>
+          <w:b w:val="0"/>
+        </w:rPr>
+        <w:t xml:space="preserve"> th</w:t>
+      </w:r>
+      <w:r>
+        <w:rPr>
+          <w:b w:val="0"/>
+        </w:rPr>
+        <w:t>ống</w:t>
+      </w:r>
+      <w:r>
+        <w:rPr>
+          <w:b w:val="0"/>
+        </w:rPr>
+        <w:t xml:space="preserve"> hi</w:t>
+      </w:r>
+      <w:r>
+        <w:rPr>
+          <w:b w:val="0"/>
+        </w:rPr>
+        <w:t>ển</w:t>
+      </w:r>
+      <w:r>
+        <w:rPr>
+          <w:b w:val="0"/>
+        </w:rPr>
+        <w:t xml:space="preserve"> th</w:t>
+      </w:r>
+      <w:r>
+        <w:rPr>
+          <w:b w:val="0"/>
+        </w:rPr>
+        <w:t>ị</w:t>
+      </w:r>
+      <w:r>
+        <w:rPr>
+          <w:b w:val="0"/>
+        </w:rPr>
+        <w:t xml:space="preserve"> m</w:t>
+      </w:r>
+      <w:r>
+        <w:rPr>
+          <w:b w:val="0"/>
+        </w:rPr>
+        <w:t>àn</w:t>
+      </w:r>
+      <w:r>
+        <w:rPr>
+          <w:b w:val="0"/>
+        </w:rPr>
+        <w:t xml:space="preserve"> h</w:t>
+      </w:r>
+      <w:r>
+        <w:rPr>
+          <w:b w:val="0"/>
+        </w:rPr>
+        <w:t>ình</w:t>
+      </w:r>
+      <w:r>
+        <w:rPr>
+          <w:b w:val="0"/>
+        </w:rPr>
+        <w:t xml:space="preserve"> “Danh s</w:t>
+      </w:r>
+      <w:r>
+        <w:rPr>
+          <w:b w:val="0"/>
+        </w:rPr>
+        <w:t>ách</w:t>
+      </w:r>
+      <w:r>
+        <w:rPr>
+          <w:b w:val="0"/>
+        </w:rPr>
+        <w:t xml:space="preserve"> l</w:t>
+      </w:r>
+      <w:r>
+        <w:rPr>
+          <w:b w:val="0"/>
+        </w:rPr>
+        <w:t>ĩnh</w:t>
+      </w:r>
+      <w:r>
+        <w:rPr>
+          <w:b w:val="0"/>
+        </w:rPr>
+        <w:t xml:space="preserve"> v</w:t>
+      </w:r>
+      <w:r>
+        <w:rPr>
+          <w:b w:val="0"/>
+        </w:rPr>
+        <w:t>ực</w:t>
+      </w:r>
+      <w:r>
+        <w:rPr>
+          <w:b w:val="0"/>
+        </w:rPr>
+        <w:t xml:space="preserve"> nghi</w:t>
+      </w:r>
+      <w:r>
+        <w:rPr>
+          <w:b w:val="0"/>
+        </w:rPr>
+        <w:t>ê</w:t>
+      </w:r>
+      <w:r>
+        <w:rPr>
+          <w:b w:val="0"/>
+        </w:rPr>
+        <w:t>n c</w:t>
+      </w:r>
+      <w:r>
+        <w:rPr>
+          <w:b w:val="0"/>
+        </w:rPr>
+        <w:t>ứu</w:t>
+      </w:r>
+      <w:r>
+        <w:rPr>
+          <w:b w:val="0"/>
+        </w:rPr>
+        <w:t xml:space="preserve"> gi</w:t>
+      </w:r>
+      <w:r>
+        <w:rPr>
+          <w:b w:val="0"/>
+        </w:rPr>
+        <w:t>ảng</w:t>
+      </w:r>
+      <w:r>
+        <w:rPr>
+          <w:b w:val="0"/>
+        </w:rPr>
+        <w:t xml:space="preserve"> vi</w:t>
+      </w:r>
+      <w:r>
+        <w:rPr>
+          <w:b w:val="0"/>
+        </w:rPr>
+        <w:t>ê</w:t>
+      </w:r>
+      <w:r>
+        <w:rPr>
+          <w:b w:val="0"/>
+        </w:rPr>
+        <w:t>n”</w:t>
+      </w:r>
+    </w:p>
+    <w:p>
+      <w:pPr>
+        <w:rPr>
+          <w:b w:val="0"/>
+        </w:rPr>
+      </w:pPr>
+      <w:r>
+        <w:rPr>
+          <w:b w:val="0"/>
+          <w:noProof/>
+          <w:lang w:eastAsia="en-GB"/>
+        </w:rPr>
+        <w:drawing>
+          <wp:inline distT="0" distB="0" distL="0" distR="0">
+            <wp:extent cx="4601217" cy="2305372"/>
+            <wp:effectExtent l="0" t="0" r="0" b="0"/>
+            <wp:docPr id="24" name="Picture 24"/>
+            <wp:cNvGraphicFramePr>
+              <a:graphicFrameLocks xmlns:a="http://schemas.openxmlformats.org/drawingml/2006/main" noChangeAspect="1"/>
+            </wp:cNvGraphicFramePr>
+            <a:graphic xmlns:a="http://schemas.openxmlformats.org/drawingml/2006/main">
+              <a:graphicData uri="http://schemas.openxmlformats.org/drawingml/2006/picture">
+                <pic:pic xmlns:pic="http://schemas.openxmlformats.org/drawingml/2006/picture">
+                  <pic:nvPicPr>
+                    <pic:cNvPr id="0" name="danh-sach-linh-vuc-nghien-cuu-giang-vien.png"/>
+                    <pic:cNvPicPr/>
+                  </pic:nvPicPr>
+                  <pic:blipFill>
+                    <a:blip r:embed="rId29">
+                      <a:extLst>
+                        <a:ext uri="{28A0092B-C50C-407E-A947-70E740481C1C}">
+                          <a14:useLocalDpi xmlns:a14="http://schemas.microsoft.com/office/drawing/2010/main" val="0"/>
+                        </a:ext>
+                      </a:extLst>
+                    </a:blip>
+                    <a:stretch>
+                      <a:fillRect/>
+                    </a:stretch>
+                  </pic:blipFill>
+                  <pic:spPr>
+                    <a:xfrm>
+                      <a:off x="0" y="0"/>
+                      <a:ext cx="4601217" cy="2305372"/>
+                    </a:xfrm>
+                    <a:prstGeom prst="rect">
+                      <a:avLst/>
+                    </a:prstGeom>
+                  </pic:spPr>
+                </pic:pic>
+              </a:graphicData>
+            </a:graphic>
+          </wp:inline>
+        </w:drawing>
+      </w:r>
+    </w:p>
+    <w:p>
+      <w:pPr>
+        <w:rPr>
+          <w:b w:val="0"/>
+        </w:rPr>
+      </w:pPr>
+      <w:r>
+        <w:rPr>
+          <w:b w:val="0"/>
+        </w:rPr>
+        <w:t xml:space="preserve">B3. </w:t>
+      </w:r>
+      <w:r>
+        <w:rPr>
+          <w:b w:val="0"/>
+        </w:rPr>
+        <w:t>Us</w:t>
+      </w:r>
+      <w:r>
+        <w:rPr>
+          <w:b w:val="0"/>
+        </w:rPr>
+        <w:t>er nh</w:t>
+      </w:r>
+      <w:r>
+        <w:rPr>
+          <w:b w:val="0"/>
+        </w:rPr>
+        <w:t>ấn</w:t>
+      </w:r>
+      <w:r>
+        <w:rPr>
+          <w:b w:val="0"/>
+        </w:rPr>
+        <w:t xml:space="preserve"> “Th</w:t>
+      </w:r>
+      <w:r>
+        <w:rPr>
+          <w:b w:val="0"/>
+        </w:rPr>
+        <w:t>êm</w:t>
+      </w:r>
+      <w:r>
+        <w:rPr>
+          <w:b w:val="0"/>
+        </w:rPr>
+        <w:t>”</w:t>
+      </w:r>
+    </w:p>
+    <w:p>
+      <w:pPr>
+        <w:rPr>
+          <w:b w:val="0"/>
+        </w:rPr>
+      </w:pPr>
+      <w:r>
+        <w:rPr>
+          <w:b w:val="0"/>
+        </w:rPr>
+        <w:lastRenderedPageBreak/>
+        <w:t>B4. H</w:t>
+      </w:r>
+      <w:r>
+        <w:rPr>
+          <w:b w:val="0"/>
+        </w:rPr>
+        <w:t>ệ</w:t>
+      </w:r>
+      <w:r>
+        <w:rPr>
+          <w:b w:val="0"/>
+        </w:rPr>
+        <w:t xml:space="preserve"> th</w:t>
+      </w:r>
+      <w:r>
+        <w:rPr>
+          <w:b w:val="0"/>
+        </w:rPr>
+        <w:t>ống</w:t>
+      </w:r>
+      <w:r>
+        <w:rPr>
+          <w:b w:val="0"/>
+        </w:rPr>
+        <w:t xml:space="preserve"> hi</w:t>
+      </w:r>
+      <w:r>
+        <w:rPr>
+          <w:b w:val="0"/>
+        </w:rPr>
+        <w:t>ển</w:t>
+      </w:r>
+      <w:r>
+        <w:rPr>
+          <w:b w:val="0"/>
+        </w:rPr>
+        <w:t xml:space="preserve"> th</w:t>
+      </w:r>
+      <w:r>
+        <w:rPr>
+          <w:b w:val="0"/>
+        </w:rPr>
+        <w:t>ị</w:t>
+      </w:r>
+      <w:r>
+        <w:rPr>
+          <w:b w:val="0"/>
+        </w:rPr>
+        <w:t xml:space="preserve"> Form cho ph</w:t>
+      </w:r>
+      <w:r>
+        <w:rPr>
+          <w:b w:val="0"/>
+        </w:rPr>
+        <w:t>ép</w:t>
+      </w:r>
+      <w:r>
+        <w:rPr>
+          <w:b w:val="0"/>
+        </w:rPr>
+        <w:t xml:space="preserve"> </w:t>
+      </w:r>
+      <w:r>
+        <w:rPr>
+          <w:b w:val="0"/>
+        </w:rPr>
+        <w:t>us</w:t>
+      </w:r>
+      <w:r>
+        <w:rPr>
+          <w:b w:val="0"/>
+        </w:rPr>
+        <w:t>er nh</w:t>
+      </w:r>
+      <w:r>
+        <w:rPr>
+          <w:b w:val="0"/>
+        </w:rPr>
+        <w:t>ập</w:t>
+      </w:r>
+      <w:r>
+        <w:rPr>
+          <w:b w:val="0"/>
+        </w:rPr>
+        <w:t xml:space="preserve"> th</w:t>
+      </w:r>
+      <w:r>
+        <w:rPr>
+          <w:b w:val="0"/>
+        </w:rPr>
+        <w:t>ô</w:t>
+      </w:r>
+      <w:r>
+        <w:rPr>
+          <w:b w:val="0"/>
+        </w:rPr>
+        <w:t>ng tin</w:t>
+      </w:r>
+    </w:p>
+    <w:p>
+      <w:pPr>
+        <w:rPr>
+          <w:b w:val="0"/>
+        </w:rPr>
+      </w:pPr>
+      <w:r>
+        <w:rPr>
+          <w:b w:val="0"/>
+          <w:noProof/>
+          <w:lang w:eastAsia="en-GB"/>
+        </w:rPr>
+        <w:drawing>
+          <wp:inline distT="0" distB="0" distL="0" distR="0">
+            <wp:extent cx="4601217" cy="3000794"/>
+            <wp:effectExtent l="0" t="0" r="8890" b="9525"/>
+            <wp:docPr id="27" name="Picture 27"/>
+            <wp:cNvGraphicFramePr>
+              <a:graphicFrameLocks xmlns:a="http://schemas.openxmlformats.org/drawingml/2006/main" noChangeAspect="1"/>
+            </wp:cNvGraphicFramePr>
+            <a:graphic xmlns:a="http://schemas.openxmlformats.org/drawingml/2006/main">
+              <a:graphicData uri="http://schemas.openxmlformats.org/drawingml/2006/picture">
+                <pic:pic xmlns:pic="http://schemas.openxmlformats.org/drawingml/2006/picture">
+                  <pic:nvPicPr>
+                    <pic:cNvPr id="0" name="form-them-linh-vuc-nghien-cuu-giang-vien.png"/>
+                    <pic:cNvPicPr/>
+                  </pic:nvPicPr>
+                  <pic:blipFill>
+                    <a:blip r:embed="rId30">
+                      <a:extLst>
+                        <a:ext uri="{28A0092B-C50C-407E-A947-70E740481C1C}">
+                          <a14:useLocalDpi xmlns:a14="http://schemas.microsoft.com/office/drawing/2010/main" val="0"/>
+                        </a:ext>
+                      </a:extLst>
+                    </a:blip>
+                    <a:stretch>
+                      <a:fillRect/>
+                    </a:stretch>
+                  </pic:blipFill>
+                  <pic:spPr>
+                    <a:xfrm>
+                      <a:off x="0" y="0"/>
+                      <a:ext cx="4601217" cy="3000794"/>
+                    </a:xfrm>
+                    <a:prstGeom prst="rect">
+                      <a:avLst/>
+                    </a:prstGeom>
+                  </pic:spPr>
+                </pic:pic>
+              </a:graphicData>
+            </a:graphic>
+          </wp:inline>
+        </w:drawing>
+      </w:r>
+    </w:p>
+    <w:p>
+      <w:pPr>
+        <w:rPr>
+          <w:b w:val="0"/>
+        </w:rPr>
+      </w:pPr>
+      <w:r>
+        <w:rPr>
+          <w:b w:val="0"/>
+        </w:rPr>
+        <w:t xml:space="preserve">B5. </w:t>
+      </w:r>
+      <w:r>
+        <w:rPr>
+          <w:b w:val="0"/>
+        </w:rPr>
+        <w:t>Us</w:t>
+      </w:r>
+      <w:r>
+        <w:rPr>
+          <w:b w:val="0"/>
+        </w:rPr>
+        <w:t>er nh</w:t>
+      </w:r>
+      <w:r>
+        <w:rPr>
+          <w:b w:val="0"/>
+        </w:rPr>
+        <w:t>ập</w:t>
+      </w:r>
+      <w:r>
+        <w:rPr>
+          <w:b w:val="0"/>
+        </w:rPr>
+        <w:t xml:space="preserve"> th</w:t>
+      </w:r>
+      <w:r>
+        <w:rPr>
+          <w:b w:val="0"/>
+        </w:rPr>
+        <w:t>ô</w:t>
+      </w:r>
+      <w:r>
+        <w:rPr>
+          <w:b w:val="0"/>
+        </w:rPr>
+        <w:t>ng tin r</w:t>
+      </w:r>
+      <w:r>
+        <w:rPr>
+          <w:b w:val="0"/>
+        </w:rPr>
+        <w:t>ồi</w:t>
+      </w:r>
+      <w:r>
+        <w:rPr>
+          <w:b w:val="0"/>
+        </w:rPr>
+        <w:t xml:space="preserve"> nh</w:t>
+      </w:r>
+      <w:r>
+        <w:rPr>
+          <w:b w:val="0"/>
+        </w:rPr>
+        <w:t>ấn</w:t>
+      </w:r>
+      <w:r>
+        <w:rPr>
+          <w:b w:val="0"/>
+        </w:rPr>
+        <w:t xml:space="preserve"> “L</w:t>
+      </w:r>
+      <w:r>
+        <w:rPr>
+          <w:b w:val="0"/>
+        </w:rPr>
+        <w:t>ư</w:t>
+      </w:r>
+      <w:r>
+        <w:rPr>
+          <w:b w:val="0"/>
+        </w:rPr>
+        <w:t>u”</w:t>
+      </w:r>
+    </w:p>
+    <w:p>
+      <w:pPr>
+        <w:rPr>
+          <w:b w:val="0"/>
+        </w:rPr>
+      </w:pPr>
+      <w:r>
+        <w:rPr>
+          <w:b w:val="0"/>
+        </w:rPr>
+        <w:t>B6. H</w:t>
+      </w:r>
+      <w:r>
+        <w:rPr>
+          <w:b w:val="0"/>
+        </w:rPr>
+        <w:t>ệ</w:t>
+      </w:r>
+      <w:r>
+        <w:rPr>
+          <w:b w:val="0"/>
+        </w:rPr>
+        <w:t xml:space="preserve"> th</w:t>
+      </w:r>
+      <w:r>
+        <w:rPr>
+          <w:b w:val="0"/>
+        </w:rPr>
+        <w:t>ống</w:t>
+      </w:r>
+      <w:r>
+        <w:rPr>
+          <w:b w:val="0"/>
+        </w:rPr>
+        <w:t xml:space="preserve"> quay v</w:t>
+      </w:r>
+      <w:r>
+        <w:rPr>
+          <w:b w:val="0"/>
+        </w:rPr>
+        <w:t>ề</w:t>
+      </w:r>
+      <w:r>
+        <w:rPr>
+          <w:b w:val="0"/>
+        </w:rPr>
+        <w:t xml:space="preserve"> m</w:t>
+      </w:r>
+      <w:r>
+        <w:rPr>
+          <w:b w:val="0"/>
+        </w:rPr>
+        <w:t>àn</w:t>
+      </w:r>
+      <w:r>
+        <w:rPr>
+          <w:b w:val="0"/>
+        </w:rPr>
+        <w:t xml:space="preserve"> h</w:t>
+      </w:r>
+      <w:r>
+        <w:rPr>
+          <w:b w:val="0"/>
+        </w:rPr>
+        <w:t>ình</w:t>
+      </w:r>
+      <w:r>
+        <w:rPr>
+          <w:b w:val="0"/>
+        </w:rPr>
+        <w:t xml:space="preserve"> </w:t>
+      </w:r>
+      <w:r>
+        <w:rPr>
+          <w:b w:val="0"/>
+        </w:rPr>
+        <w:t>“Danh s</w:t>
+      </w:r>
+      <w:r>
+        <w:rPr>
+          <w:b w:val="0"/>
+        </w:rPr>
+        <w:t>ách</w:t>
+      </w:r>
+      <w:r>
+        <w:rPr>
+          <w:b w:val="0"/>
+        </w:rPr>
+        <w:t xml:space="preserve"> l</w:t>
+      </w:r>
+      <w:r>
+        <w:rPr>
+          <w:b w:val="0"/>
+        </w:rPr>
+        <w:t>ĩnh</w:t>
+      </w:r>
+      <w:r>
+        <w:rPr>
+          <w:b w:val="0"/>
+        </w:rPr>
+        <w:t xml:space="preserve"> v</w:t>
+      </w:r>
+      <w:r>
+        <w:rPr>
+          <w:b w:val="0"/>
+        </w:rPr>
+        <w:t>ực</w:t>
+      </w:r>
+      <w:r>
+        <w:rPr>
+          <w:b w:val="0"/>
+        </w:rPr>
+        <w:t xml:space="preserve"> nghi</w:t>
+      </w:r>
+      <w:r>
+        <w:rPr>
+          <w:b w:val="0"/>
+        </w:rPr>
+        <w:t>ê</w:t>
+      </w:r>
+      <w:r>
+        <w:rPr>
+          <w:b w:val="0"/>
+        </w:rPr>
+        <w:t>n c</w:t>
+      </w:r>
+      <w:r>
+        <w:rPr>
+          <w:b w:val="0"/>
+        </w:rPr>
+        <w:t>ứu</w:t>
+      </w:r>
+      <w:r>
+        <w:rPr>
+          <w:b w:val="0"/>
+        </w:rPr>
+        <w:t xml:space="preserve"> gi</w:t>
+      </w:r>
+      <w:r>
+        <w:rPr>
+          <w:b w:val="0"/>
+        </w:rPr>
+        <w:t>ảng</w:t>
+      </w:r>
+      <w:r>
+        <w:rPr>
+          <w:b w:val="0"/>
+        </w:rPr>
+        <w:t xml:space="preserve"> vi</w:t>
+      </w:r>
+      <w:r>
+        <w:rPr>
+          <w:b w:val="0"/>
+        </w:rPr>
+        <w:t>ê</w:t>
+      </w:r>
+      <w:r>
+        <w:rPr>
+          <w:b w:val="0"/>
+        </w:rPr>
+        <w:t>n”</w:t>
+      </w:r>
+    </w:p>
+    <w:p>
+      <w:pPr>
+        <w:rPr>
+          <w:b w:val="0"/>
+        </w:rPr>
+      </w:pPr>
+    </w:p>
+    <w:p/>
+    <w:p/>
+    <w:p>
+      <w:r>
+        <w:t>CH</w:t>
+      </w:r>
+      <w:r>
+        <w:t>ỨC</w:t>
+      </w:r>
+      <w:r>
+        <w:t xml:space="preserve"> N</w:t>
+      </w:r>
+      <w:r>
+        <w:t>Ă</w:t>
+      </w:r>
+      <w:r>
+        <w:t>NG THI</w:t>
+      </w:r>
+      <w:r>
+        <w:t>ẾT</w:t>
+      </w:r>
+      <w:r>
+        <w:t xml:space="preserve"> L</w:t>
+      </w:r>
+      <w:r>
+        <w:t>ẬP</w:t>
+      </w:r>
+      <w:r>
+        <w:t xml:space="preserve"> CHUY</w:t>
+      </w:r>
+      <w:r>
+        <w:t>Ê</w:t>
+      </w:r>
+      <w:r>
+        <w:t>N NG</w:t>
+      </w:r>
+      <w:r>
+        <w:t>ÀNH</w:t>
+      </w:r>
+      <w:r>
+        <w:t xml:space="preserve"> NGHI</w:t>
+      </w:r>
+      <w:r>
+        <w:t>Ê</w:t>
+      </w:r>
+      <w:r>
+        <w:t>N C</w:t>
+      </w:r>
+      <w:r>
+        <w:t>ỨU</w:t>
+      </w:r>
+      <w:r>
+        <w:t xml:space="preserve"> C</w:t>
+      </w:r>
+      <w:r>
+        <w:t>ỦA</w:t>
+      </w:r>
+      <w:r>
+        <w:t xml:space="preserve"> GI</w:t>
+      </w:r>
+      <w:r>
+        <w:t>ẢNG</w:t>
+      </w:r>
+      <w:r>
+        <w:t xml:space="preserve"> VI</w:t>
+      </w:r>
+      <w:r>
+        <w:t>Ê</w:t>
+      </w:r>
+      <w:r>
+        <w:t>N</w:t>
+      </w:r>
+    </w:p>
+    <w:p>
+      <w:pPr>
+        <w:rPr>
+          <w:b w:val="0"/>
+        </w:rPr>
+      </w:pPr>
+      <w:r>
+        <w:t>M</w:t>
+      </w:r>
+      <w:r>
+        <w:t>ô</w:t>
+      </w:r>
+      <w:r>
+        <w:t xml:space="preserve"> t</w:t>
+      </w:r>
+      <w:r>
+        <w:t>ả</w:t>
+      </w:r>
+      <w:r>
+        <w:t xml:space="preserve"> chung</w:t>
+      </w:r>
+      <w:r>
+        <w:t xml:space="preserve"> </w:t>
+      </w:r>
+      <w:r>
+        <w:rPr>
+          <w:b w:val="0"/>
+        </w:rPr>
+        <w:t>Cho ph</w:t>
+      </w:r>
+      <w:r>
+        <w:rPr>
+          <w:b w:val="0"/>
+        </w:rPr>
+        <w:t>ép</w:t>
+      </w:r>
+      <w:r>
+        <w:rPr>
+          <w:b w:val="0"/>
+        </w:rPr>
+        <w:t xml:space="preserve"> </w:t>
+      </w:r>
+      <w:r>
+        <w:rPr>
+          <w:b w:val="0"/>
+        </w:rPr>
+        <w:t>us</w:t>
+      </w:r>
+      <w:r>
+        <w:rPr>
+          <w:b w:val="0"/>
+        </w:rPr>
+        <w:t>er nh</w:t>
+      </w:r>
+      <w:r>
+        <w:rPr>
+          <w:b w:val="0"/>
+        </w:rPr>
+        <w:t>ập</w:t>
+      </w:r>
+      <w:r>
+        <w:rPr>
+          <w:b w:val="0"/>
+        </w:rPr>
+        <w:t xml:space="preserve"> th</w:t>
+      </w:r>
+      <w:r>
+        <w:rPr>
+          <w:b w:val="0"/>
+        </w:rPr>
+        <w:t>ô</w:t>
+      </w:r>
+      <w:r>
+        <w:rPr>
+          <w:b w:val="0"/>
+        </w:rPr>
+        <w:t>ng tin v</w:t>
+      </w:r>
+      <w:r>
+        <w:rPr>
+          <w:b w:val="0"/>
+        </w:rPr>
+        <w:t>ề</w:t>
+      </w:r>
+      <w:r>
+        <w:rPr>
+          <w:b w:val="0"/>
+        </w:rPr>
+        <w:t xml:space="preserve"> chuy</w:t>
+      </w:r>
+      <w:r>
+        <w:rPr>
+          <w:b w:val="0"/>
+        </w:rPr>
+        <w:t>ê</w:t>
+      </w:r>
+      <w:r>
+        <w:rPr>
+          <w:b w:val="0"/>
+        </w:rPr>
+        <w:t>n ng</w:t>
+      </w:r>
+      <w:r>
+        <w:rPr>
+          <w:b w:val="0"/>
+        </w:rPr>
+        <w:t>ành</w:t>
+      </w:r>
+      <w:r>
+        <w:rPr>
+          <w:b w:val="0"/>
+        </w:rPr>
+        <w:t xml:space="preserve"> nghi</w:t>
+      </w:r>
+      <w:r>
+        <w:rPr>
+          <w:b w:val="0"/>
+        </w:rPr>
+        <w:t>ê</w:t>
+      </w:r>
+      <w:r>
+        <w:rPr>
+          <w:b w:val="0"/>
+        </w:rPr>
+        <w:t>n c</w:t>
+      </w:r>
+      <w:r>
+        <w:rPr>
+          <w:b w:val="0"/>
+        </w:rPr>
+        <w:t>ứu</w:t>
+      </w:r>
+      <w:r>
+        <w:rPr>
+          <w:b w:val="0"/>
+        </w:rPr>
+        <w:t xml:space="preserve"> c</w:t>
+      </w:r>
+      <w:r>
+        <w:rPr>
+          <w:b w:val="0"/>
+        </w:rPr>
+        <w:t>ủa</w:t>
+      </w:r>
+      <w:r>
+        <w:rPr>
+          <w:b w:val="0"/>
+        </w:rPr>
+        <w:t xml:space="preserve"> gi</w:t>
+      </w:r>
+      <w:r>
+        <w:rPr>
+          <w:b w:val="0"/>
+        </w:rPr>
+        <w:t>ảng</w:t>
+      </w:r>
+      <w:r>
+        <w:rPr>
+          <w:b w:val="0"/>
+        </w:rPr>
+        <w:t xml:space="preserve"> vi</w:t>
+      </w:r>
+      <w:r>
+        <w:rPr>
+          <w:b w:val="0"/>
+        </w:rPr>
+        <w:t>ê</w:t>
+      </w:r>
+      <w:r>
+        <w:rPr>
+          <w:b w:val="0"/>
+        </w:rPr>
+        <w:t>n</w:t>
+      </w:r>
+    </w:p>
+    <w:p>
+      <w:r>
+        <w:t>B</w:t>
+      </w:r>
+      <w:r>
+        <w:t>ảng</w:t>
+      </w:r>
+      <w:r>
+        <w:t xml:space="preserve"> tham gia</w:t>
+      </w:r>
+    </w:p>
+    <w:p>
+      <w:pPr>
+        <w:rPr>
+          <w:b w:val="0"/>
+        </w:rPr>
+      </w:pPr>
+      <w:r>
+        <w:rPr>
+          <w:b w:val="0"/>
+        </w:rPr>
+        <w:t>R</w:t>
+      </w:r>
+      <w:r>
+        <w:rPr>
+          <w:b w:val="0"/>
+        </w:rPr>
+        <w:t>es</w:t>
+      </w:r>
+      <w:r>
+        <w:rPr>
+          <w:b w:val="0"/>
+        </w:rPr>
+        <w:t>earchDomain, R</w:t>
+      </w:r>
+      <w:r>
+        <w:rPr>
+          <w:b w:val="0"/>
+        </w:rPr>
+        <w:t>es</w:t>
+      </w:r>
+      <w:r>
+        <w:rPr>
+          <w:b w:val="0"/>
+        </w:rPr>
+        <w:t>earchSubDomain, R</w:t>
+      </w:r>
+      <w:r>
+        <w:rPr>
+          <w:b w:val="0"/>
+        </w:rPr>
+        <w:t>es</w:t>
+      </w:r>
+      <w:r>
+        <w:rPr>
+          <w:b w:val="0"/>
+        </w:rPr>
+        <w:t>earchSpeciality, StaffResearchSpeciality</w:t>
+      </w:r>
+    </w:p>
+    <w:p>
+      <w:r>
+        <w:t>Form input</w:t>
+      </w:r>
+    </w:p>
+    <w:p/>
+    <w:tbl>
+      <w:tblPr>
+        <w:tblStyle w:val="TableGrid"/>
+        <w:tblW w:w="0" w:type="auto"/>
+        <w:tblLook w:val="04A0" w:firstRow="1" w:lastRow="0" w:firstColumn="1" w:lastColumn="0" w:noHBand="0" w:noVBand="1"/>
+      </w:tblPr>
+      <w:tblGrid>
+        <w:gridCol w:w="708"/>
+        <w:gridCol w:w="3511"/>
+        <w:gridCol w:w="5023"/>
+      </w:tblGrid>
+      <w:tr>
+        <w:tc>
+          <w:tcPr>
+            <w:tcW w:w="708" w:type="dxa"/>
+            <w:shd w:val="clear" w:color="auto" w:fill="D9D9D9" w:themeFill="background1" w:themeFillShade="D9"/>
+          </w:tcPr>
+          <w:p>
+            <w:pPr>
+              <w:jc w:val="center"/>
+            </w:pPr>
+            <w:r>
+              <w:t>STT</w:t>
+            </w:r>
+          </w:p>
+        </w:tc>
+        <w:tc>
+          <w:tcPr>
+            <w:tcW w:w="3511" w:type="dxa"/>
+            <w:shd w:val="clear" w:color="auto" w:fill="D9D9D9" w:themeFill="background1" w:themeFillShade="D9"/>
+          </w:tcPr>
+          <w:p>
+            <w:pPr>
+              <w:jc w:val="center"/>
+            </w:pPr>
+            <w:r>
+              <w:t>T</w:t>
+            </w:r>
+            <w:r>
+              <w:t>ê</w:t>
+            </w:r>
+            <w:r>
+              <w:t>n trư</w:t>
+            </w:r>
+            <w:r>
+              <w:t>ờng</w:t>
+            </w:r>
+          </w:p>
+        </w:tc>
+        <w:tc>
+          <w:tcPr>
+            <w:tcW w:w="5023" w:type="dxa"/>
+            <w:shd w:val="clear" w:color="auto" w:fill="D9D9D9" w:themeFill="background1" w:themeFillShade="D9"/>
+          </w:tcPr>
+          <w:p>
+            <w:pPr>
+              <w:jc w:val="center"/>
+            </w:pPr>
+            <w:r>
+              <w:t>Ghi ch</w:t>
+            </w:r>
+            <w:r>
+              <w:t>ú</w:t>
+            </w:r>
+          </w:p>
+        </w:tc>
+      </w:tr>
+      <w:tr>
+        <w:tc>
+          <w:tcPr>
+            <w:tcW w:w="708" w:type="dxa"/>
+          </w:tcPr>
+          <w:p>
+            <w:r>
+              <w:t>1</w:t>
+            </w:r>
+          </w:p>
+        </w:tc>
+        <w:tc>
+          <w:tcPr>
+            <w:tcW w:w="3511" w:type="dxa"/>
+          </w:tcPr>
+          <w:p>
+            <w:pPr>
+              <w:rPr>
+                <w:b w:val="0"/>
+              </w:rPr>
+            </w:pPr>
+            <w:r>
+              <w:rPr>
+                <w:b w:val="0"/>
+              </w:rPr>
+              <w:t>r</w:t>
+            </w:r>
+            <w:r>
+              <w:rPr>
+                <w:b w:val="0"/>
+              </w:rPr>
+              <w:t>es</w:t>
+            </w:r>
+            <w:r>
+              <w:rPr>
+                <w:b w:val="0"/>
+              </w:rPr>
+              <w:t>earchDomainId</w:t>
+            </w:r>
+          </w:p>
+        </w:tc>
+        <w:tc>
+          <w:tcPr>
+            <w:tcW w:w="5023" w:type="dxa"/>
+          </w:tcPr>
+          <w:p>
+            <w:pPr>
+              <w:rPr>
+                <w:b w:val="0"/>
+              </w:rPr>
+            </w:pPr>
+            <w:r>
+              <w:rPr>
+                <w:b w:val="0"/>
+              </w:rPr>
+              <w:t>Trư</w:t>
+            </w:r>
+            <w:r>
+              <w:rPr>
+                <w:b w:val="0"/>
+              </w:rPr>
+              <w:t>ờng</w:t>
+            </w:r>
+            <w:r>
+              <w:rPr>
+                <w:b w:val="0"/>
+              </w:rPr>
+              <w:t xml:space="preserve"> select-b</w:t>
+            </w:r>
+            <w:r>
+              <w:rPr>
+                <w:b w:val="0"/>
+              </w:rPr>
+              <w:t>ox</w:t>
+            </w:r>
+            <w:r>
+              <w:rPr>
+                <w:b w:val="0"/>
+              </w:rPr>
+              <w:t xml:space="preserve"> tr</w:t>
+            </w:r>
+            <w:r>
+              <w:rPr>
+                <w:b w:val="0"/>
+              </w:rPr>
+              <w:t>ê</w:t>
+            </w:r>
+            <w:r>
+              <w:rPr>
+                <w:b w:val="0"/>
+              </w:rPr>
+              <w:t>n Form, l</w:t>
+            </w:r>
+            <w:r>
+              <w:rPr>
+                <w:b w:val="0"/>
+              </w:rPr>
+              <w:t>ấy</w:t>
+            </w:r>
+            <w:r>
+              <w:rPr>
+                <w:b w:val="0"/>
+              </w:rPr>
+              <w:t xml:space="preserve"> t</w:t>
+            </w:r>
+            <w:r>
+              <w:rPr>
+                <w:b w:val="0"/>
+              </w:rPr>
+              <w:t>ừ</w:t>
+            </w:r>
+            <w:r>
+              <w:rPr>
+                <w:b w:val="0"/>
+              </w:rPr>
+              <w:t xml:space="preserve"> b</w:t>
+            </w:r>
+            <w:r>
+              <w:rPr>
+                <w:b w:val="0"/>
+              </w:rPr>
+              <w:t>ảng</w:t>
+            </w:r>
+            <w:r>
+              <w:rPr>
+                <w:b w:val="0"/>
+              </w:rPr>
+              <w:t xml:space="preserve"> R</w:t>
+            </w:r>
+            <w:r>
+              <w:rPr>
+                <w:b w:val="0"/>
+              </w:rPr>
+              <w:t>es</w:t>
+            </w:r>
+            <w:r>
+              <w:rPr>
+                <w:b w:val="0"/>
+              </w:rPr>
+              <w:t>earchSpeciality</w:t>
+            </w:r>
+          </w:p>
+        </w:tc>
+      </w:tr>
+      <w:tr>
+        <w:tc>
+          <w:tcPr>
+            <w:tcW w:w="708" w:type="dxa"/>
+          </w:tcPr>
+          <w:p>
+            <w:r>
+              <w:t>2</w:t>
+            </w:r>
+          </w:p>
+        </w:tc>
+        <w:tc>
+          <w:tcPr>
+            <w:tcW w:w="3511" w:type="dxa"/>
+          </w:tcPr>
+          <w:p>
+            <w:pPr>
+              <w:rPr>
+                <w:b w:val="0"/>
+              </w:rPr>
+            </w:pPr>
+            <w:r>
+              <w:rPr>
+                <w:b w:val="0"/>
+              </w:rPr>
+              <w:t>r</w:t>
+            </w:r>
+            <w:r>
+              <w:rPr>
+                <w:b w:val="0"/>
+              </w:rPr>
+              <w:t>es</w:t>
+            </w:r>
+            <w:r>
+              <w:rPr>
+                <w:b w:val="0"/>
+              </w:rPr>
+              <w:t>earchSubDomainSeqId</w:t>
+            </w:r>
+          </w:p>
+        </w:tc>
+        <w:tc>
+          <w:tcPr>
+            <w:tcW w:w="5023" w:type="dxa"/>
+          </w:tcPr>
+          <w:p>
+            <w:pPr>
+              <w:rPr>
+                <w:b w:val="0"/>
+              </w:rPr>
+            </w:pPr>
+            <w:r>
+              <w:rPr>
+                <w:b w:val="0"/>
+              </w:rPr>
+              <w:t>Trư</w:t>
+            </w:r>
+            <w:r>
+              <w:rPr>
+                <w:b w:val="0"/>
+              </w:rPr>
+              <w:t>ờng</w:t>
+            </w:r>
+            <w:r>
+              <w:rPr>
+                <w:b w:val="0"/>
+              </w:rPr>
+              <w:t xml:space="preserve"> select-b</w:t>
+            </w:r>
+            <w:r>
+              <w:rPr>
+                <w:b w:val="0"/>
+              </w:rPr>
+              <w:t>ox</w:t>
+            </w:r>
+            <w:r>
+              <w:rPr>
+                <w:b w:val="0"/>
+              </w:rPr>
+              <w:t xml:space="preserve"> tr</w:t>
+            </w:r>
+            <w:r>
+              <w:rPr>
+                <w:b w:val="0"/>
+              </w:rPr>
+              <w:t>ê</w:t>
+            </w:r>
+            <w:r>
+              <w:rPr>
+                <w:b w:val="0"/>
+              </w:rPr>
+              <w:t>n Form, l</w:t>
+            </w:r>
+            <w:r>
+              <w:rPr>
+                <w:b w:val="0"/>
+              </w:rPr>
+              <w:t>ấy</w:t>
+            </w:r>
+            <w:r>
+              <w:rPr>
+                <w:b w:val="0"/>
+              </w:rPr>
+              <w:t xml:space="preserve"> t</w:t>
+            </w:r>
+            <w:r>
+              <w:rPr>
+                <w:b w:val="0"/>
+              </w:rPr>
+              <w:t>ừ</w:t>
+            </w:r>
+            <w:r>
+              <w:rPr>
+                <w:b w:val="0"/>
+              </w:rPr>
+              <w:t xml:space="preserve"> b</w:t>
+            </w:r>
+            <w:r>
+              <w:rPr>
+                <w:b w:val="0"/>
+              </w:rPr>
+              <w:t>ảng</w:t>
+            </w:r>
+            <w:r>
+              <w:rPr>
+                <w:b w:val="0"/>
+              </w:rPr>
+              <w:t xml:space="preserve"> R</w:t>
+            </w:r>
+            <w:r>
+              <w:rPr>
+                <w:b w:val="0"/>
+              </w:rPr>
+              <w:t>es</w:t>
+            </w:r>
+            <w:r>
+              <w:rPr>
+                <w:b w:val="0"/>
+              </w:rPr>
+              <w:t>earchSpeciality</w:t>
+            </w:r>
+          </w:p>
+        </w:tc>
+      </w:tr>
+      <w:tr>
+        <w:tc>
+          <w:tcPr>
+            <w:tcW w:w="708" w:type="dxa"/>
+          </w:tcPr>
+          <w:p>
+            <w:r>
+              <w:lastRenderedPageBreak/>
+              <w:t>3</w:t>
+            </w:r>
+          </w:p>
+        </w:tc>
+        <w:tc>
+          <w:tcPr>
+            <w:tcW w:w="3511" w:type="dxa"/>
+          </w:tcPr>
+          <w:p>
+            <w:pPr>
+              <w:rPr>
+                <w:b w:val="0"/>
+              </w:rPr>
+            </w:pPr>
+            <w:r>
+              <w:rPr>
+                <w:b w:val="0"/>
+              </w:rPr>
+              <w:t>r</w:t>
+            </w:r>
+            <w:r>
+              <w:rPr>
+                <w:b w:val="0"/>
+              </w:rPr>
+              <w:t>es</w:t>
+            </w:r>
+            <w:r>
+              <w:rPr>
+                <w:b w:val="0"/>
+              </w:rPr>
+              <w:t>earchSpecialitySeqId</w:t>
+            </w:r>
+          </w:p>
+        </w:tc>
+        <w:tc>
+          <w:tcPr>
+            <w:tcW w:w="5023" w:type="dxa"/>
+          </w:tcPr>
+          <w:p>
+            <w:pPr>
+              <w:rPr>
+                <w:b w:val="0"/>
+              </w:rPr>
+            </w:pPr>
+            <w:r>
+              <w:rPr>
+                <w:b w:val="0"/>
+              </w:rPr>
+              <w:t>Trư</w:t>
+            </w:r>
+            <w:r>
+              <w:rPr>
+                <w:b w:val="0"/>
+              </w:rPr>
+              <w:t>ờng</w:t>
+            </w:r>
+            <w:r>
+              <w:rPr>
+                <w:b w:val="0"/>
+              </w:rPr>
+              <w:t xml:space="preserve"> select-b</w:t>
+            </w:r>
+            <w:r>
+              <w:rPr>
+                <w:b w:val="0"/>
+              </w:rPr>
+              <w:t>ox</w:t>
+            </w:r>
+            <w:r>
+              <w:rPr>
+                <w:b w:val="0"/>
+              </w:rPr>
+              <w:t xml:space="preserve"> tr</w:t>
+            </w:r>
+            <w:r>
+              <w:rPr>
+                <w:b w:val="0"/>
+              </w:rPr>
+              <w:t>ê</w:t>
+            </w:r>
+            <w:r>
+              <w:rPr>
+                <w:b w:val="0"/>
+              </w:rPr>
+              <w:t>n Form, l</w:t>
+            </w:r>
+            <w:r>
+              <w:rPr>
+                <w:b w:val="0"/>
+              </w:rPr>
+              <w:t>ấy</w:t>
+            </w:r>
+            <w:r>
+              <w:rPr>
+                <w:b w:val="0"/>
+              </w:rPr>
+              <w:t xml:space="preserve"> t</w:t>
+            </w:r>
+            <w:r>
+              <w:rPr>
+                <w:b w:val="0"/>
+              </w:rPr>
+              <w:t>ừ</w:t>
+            </w:r>
+            <w:r>
+              <w:rPr>
+                <w:b w:val="0"/>
+              </w:rPr>
+              <w:t xml:space="preserve"> b</w:t>
+            </w:r>
+            <w:r>
+              <w:rPr>
+                <w:b w:val="0"/>
+              </w:rPr>
+              <w:t>ảng</w:t>
+            </w:r>
+            <w:r>
+              <w:rPr>
+                <w:b w:val="0"/>
+              </w:rPr>
+              <w:t xml:space="preserve"> R</w:t>
+            </w:r>
+            <w:r>
+              <w:rPr>
+                <w:b w:val="0"/>
+              </w:rPr>
+              <w:t>es</w:t>
+            </w:r>
+            <w:r>
+              <w:rPr>
+                <w:b w:val="0"/>
+              </w:rPr>
+              <w:t>earchSpeciality</w:t>
+            </w:r>
+          </w:p>
+        </w:tc>
+      </w:tr>
+      <w:tr>
+        <w:tc>
+          <w:tcPr>
+            <w:tcW w:w="708" w:type="dxa"/>
+          </w:tcPr>
+          <w:p>
+            <w:r>
+              <w:t>4</w:t>
+            </w:r>
+          </w:p>
+        </w:tc>
+        <w:tc>
+          <w:tcPr>
+            <w:tcW w:w="3511" w:type="dxa"/>
+          </w:tcPr>
+          <w:p>
+            <w:pPr>
+              <w:rPr>
+                <w:b w:val="0"/>
+              </w:rPr>
+            </w:pPr>
+            <w:r>
+              <w:rPr>
+                <w:b w:val="0"/>
+              </w:rPr>
+              <w:t>fromDate</w:t>
+            </w:r>
+          </w:p>
+        </w:tc>
+        <w:tc>
+          <w:tcPr>
+            <w:tcW w:w="5023" w:type="dxa"/>
+          </w:tcPr>
+          <w:p>
+            <w:pPr>
+              <w:rPr>
+                <w:b w:val="0"/>
+              </w:rPr>
+            </w:pPr>
+            <w:r>
+              <w:rPr>
+                <w:b w:val="0"/>
+              </w:rPr>
+              <w:t>Date select tr</w:t>
+            </w:r>
+            <w:r>
+              <w:rPr>
+                <w:b w:val="0"/>
+              </w:rPr>
+              <w:t>ê</w:t>
+            </w:r>
+            <w:r>
+              <w:rPr>
+                <w:b w:val="0"/>
+              </w:rPr>
+              <w:t>n form</w:t>
+            </w:r>
+          </w:p>
+        </w:tc>
+      </w:tr>
+      <w:tr>
+        <w:tc>
+          <w:tcPr>
+            <w:tcW w:w="708" w:type="dxa"/>
+          </w:tcPr>
+          <w:p>
+            <w:r>
+              <w:t>5</w:t>
+            </w:r>
+          </w:p>
+        </w:tc>
+        <w:tc>
+          <w:tcPr>
+            <w:tcW w:w="3511" w:type="dxa"/>
+          </w:tcPr>
+          <w:p>
+            <w:pPr>
+              <w:rPr>
+                <w:b w:val="0"/>
+              </w:rPr>
+            </w:pPr>
+            <w:r>
+              <w:rPr>
+                <w:b w:val="0"/>
+              </w:rPr>
+              <w:t>thruDate</w:t>
+            </w:r>
+          </w:p>
+        </w:tc>
+        <w:tc>
+          <w:tcPr>
+            <w:tcW w:w="5023" w:type="dxa"/>
+          </w:tcPr>
+          <w:p>
+            <w:pPr>
+              <w:rPr>
+                <w:b w:val="0"/>
+              </w:rPr>
+            </w:pPr>
+            <w:r>
+              <w:rPr>
+                <w:b w:val="0"/>
+              </w:rPr>
+              <w:t>Date select tr</w:t>
+            </w:r>
+            <w:r>
+              <w:rPr>
+                <w:b w:val="0"/>
+              </w:rPr>
+              <w:t>ê</w:t>
+            </w:r>
+            <w:r>
+              <w:rPr>
+                <w:b w:val="0"/>
+              </w:rPr>
+              <w:t>n Form</w:t>
+            </w:r>
+          </w:p>
+        </w:tc>
+      </w:tr>
+      <w:tr>
+        <w:tc>
+          <w:tcPr>
+            <w:tcW w:w="708" w:type="dxa"/>
+          </w:tcPr>
+          <w:p>
+            <w:r>
+              <w:t>6</w:t>
+            </w:r>
+          </w:p>
+        </w:tc>
+        <w:tc>
+          <w:tcPr>
+            <w:tcW w:w="3511" w:type="dxa"/>
+          </w:tcPr>
+          <w:p>
+            <w:pPr>
+              <w:rPr>
+                <w:b w:val="0"/>
+              </w:rPr>
+            </w:pPr>
+            <w:r>
+              <w:rPr>
+                <w:b w:val="0"/>
+              </w:rPr>
+              <w:t>staffId</w:t>
+            </w:r>
+          </w:p>
+        </w:tc>
+        <w:tc>
+          <w:tcPr>
+            <w:tcW w:w="5023" w:type="dxa"/>
+          </w:tcPr>
+          <w:p>
+            <w:pPr>
+              <w:rPr>
+                <w:b w:val="0"/>
+              </w:rPr>
+            </w:pPr>
+            <w:r>
+              <w:rPr>
+                <w:b w:val="0"/>
+              </w:rPr>
+              <w:t>l</w:t>
+            </w:r>
+            <w:r>
+              <w:rPr>
+                <w:b w:val="0"/>
+              </w:rPr>
+              <w:t>ấy</w:t>
+            </w:r>
+            <w:r>
+              <w:rPr>
+                <w:b w:val="0"/>
+              </w:rPr>
+              <w:t xml:space="preserve"> </w:t>
+            </w:r>
+            <w:r>
+              <w:rPr>
+                <w:b w:val="0"/>
+              </w:rPr>
+              <w:t>us</w:t>
+            </w:r>
+            <w:r>
+              <w:rPr>
+                <w:b w:val="0"/>
+              </w:rPr>
+              <w:t>erLoginId</w:t>
+            </w:r>
+          </w:p>
+        </w:tc>
+      </w:tr>
+    </w:tbl>
+    <w:p/>
+    <w:p>
+      <w:r>
+        <w:t>C</w:t>
+      </w:r>
+      <w:r>
+        <w:t>ập</w:t>
+      </w:r>
+      <w:r>
+        <w:t xml:space="preserve"> nh</w:t>
+      </w:r>
+      <w:r>
+        <w:t>ậ</w:t>
+      </w:r>
+      <w:r>
+        <w:t>t b</w:t>
+      </w:r>
+      <w:r>
+        <w:t>ản</w:t>
+      </w:r>
+      <w:r>
+        <w:t>g</w:t>
+      </w:r>
+    </w:p>
+    <w:p>
+      <w:pPr>
+        <w:rPr>
+          <w:b w:val="0"/>
+        </w:rPr>
+      </w:pPr>
+      <w:r>
+        <w:rPr>
+          <w:b w:val="0"/>
+        </w:rPr>
+        <w:t>StaffResearchSpeciality</w:t>
+      </w:r>
+    </w:p>
+    <w:p>
+      <w:r>
+        <w:t>Lu</w:t>
+      </w:r>
+      <w:r>
+        <w:t>ồng</w:t>
+      </w:r>
+    </w:p>
+    <w:p>
+      <w:pPr>
+        <w:rPr>
+          <w:b w:val="0"/>
+        </w:rPr>
+      </w:pPr>
+      <w:r>
+        <w:t xml:space="preserve">B1. </w:t>
+      </w:r>
+      <w:r>
+        <w:rPr>
+          <w:b w:val="0"/>
+        </w:rPr>
+        <w:t>User login, chọn</w:t>
+      </w:r>
+      <w:r>
+        <w:rPr>
+          <w:b w:val="0"/>
+        </w:rPr>
+        <w:t xml:space="preserve"> ch</w:t>
+      </w:r>
+      <w:r>
+        <w:rPr>
+          <w:b w:val="0"/>
+        </w:rPr>
+        <w:t>ức</w:t>
+      </w:r>
+      <w:r>
+        <w:rPr>
+          <w:b w:val="0"/>
+        </w:rPr>
+        <w:t xml:space="preserve"> n</w:t>
+      </w:r>
+      <w:r>
+        <w:rPr>
+          <w:b w:val="0"/>
+        </w:rPr>
+        <w:t>ă</w:t>
+      </w:r>
+      <w:r>
+        <w:rPr>
+          <w:b w:val="0"/>
+        </w:rPr>
+        <w:t>ng L</w:t>
+      </w:r>
+      <w:r>
+        <w:rPr>
+          <w:b w:val="0"/>
+        </w:rPr>
+        <w:t>í</w:t>
+      </w:r>
+      <w:r>
+        <w:rPr>
+          <w:b w:val="0"/>
+        </w:rPr>
+        <w:t xml:space="preserve"> l</w:t>
+      </w:r>
+      <w:r>
+        <w:rPr>
+          <w:b w:val="0"/>
+        </w:rPr>
+        <w:t>ịch</w:t>
+      </w:r>
+      <w:r>
+        <w:rPr>
+          <w:b w:val="0"/>
+        </w:rPr>
+        <w:t xml:space="preserve"> khoa h</w:t>
+      </w:r>
+      <w:r>
+        <w:rPr>
+          <w:b w:val="0"/>
+        </w:rPr>
+        <w:t>ọc</w:t>
+      </w:r>
+      <w:r>
+        <w:rPr>
+          <w:b w:val="0"/>
+        </w:rPr>
+        <w:t xml:space="preserve"> -&gt; </w:t>
+      </w:r>
+      <w:r>
+        <w:rPr>
+          <w:b w:val="0"/>
+        </w:rPr>
+        <w:t>Chuy</w:t>
+      </w:r>
+      <w:r>
+        <w:rPr>
+          <w:b w:val="0"/>
+        </w:rPr>
+        <w:t>ê</w:t>
+      </w:r>
+      <w:r>
+        <w:rPr>
+          <w:b w:val="0"/>
+        </w:rPr>
+        <w:t>n ng</w:t>
+      </w:r>
+      <w:r>
+        <w:rPr>
+          <w:b w:val="0"/>
+        </w:rPr>
+        <w:t>ành</w:t>
+      </w:r>
+      <w:r>
+        <w:rPr>
+          <w:b w:val="0"/>
+        </w:rPr>
+        <w:t xml:space="preserve"> nghi</w:t>
+      </w:r>
+      <w:r>
+        <w:rPr>
+          <w:b w:val="0"/>
+        </w:rPr>
+        <w:t>ê</w:t>
+      </w:r>
+      <w:r>
+        <w:rPr>
+          <w:b w:val="0"/>
+        </w:rPr>
+        <w:t>n c</w:t>
+      </w:r>
+      <w:r>
+        <w:rPr>
+          <w:b w:val="0"/>
+        </w:rPr>
+        <w:t>ứu</w:t>
+      </w:r>
+    </w:p>
+    <w:p>
+      <w:pPr>
+        <w:rPr>
+          <w:b w:val="0"/>
+        </w:rPr>
+      </w:pPr>
+      <w:r>
+        <w:rPr>
+          <w:b w:val="0"/>
+        </w:rPr>
+        <w:t>B2. H</w:t>
+      </w:r>
+      <w:r>
+        <w:rPr>
+          <w:b w:val="0"/>
+        </w:rPr>
+        <w:t>ệ</w:t>
+      </w:r>
+      <w:r>
+        <w:rPr>
+          <w:b w:val="0"/>
+        </w:rPr>
+        <w:t xml:space="preserve"> th</w:t>
+      </w:r>
+      <w:r>
+        <w:rPr>
+          <w:b w:val="0"/>
+        </w:rPr>
+        <w:t>ống</w:t>
+      </w:r>
+      <w:r>
+        <w:rPr>
+          <w:b w:val="0"/>
+        </w:rPr>
+        <w:t xml:space="preserve"> hi</w:t>
+      </w:r>
+      <w:r>
+        <w:rPr>
+          <w:b w:val="0"/>
+        </w:rPr>
+        <w:t>ển</w:t>
+      </w:r>
+      <w:r>
+        <w:rPr>
+          <w:b w:val="0"/>
+        </w:rPr>
+        <w:t xml:space="preserve"> th</w:t>
+      </w:r>
+      <w:r>
+        <w:rPr>
+          <w:b w:val="0"/>
+        </w:rPr>
+        <w:t>ị</w:t>
+      </w:r>
+      <w:r>
+        <w:rPr>
+          <w:b w:val="0"/>
+        </w:rPr>
+        <w:t xml:space="preserve"> m</w:t>
+      </w:r>
+      <w:r>
+        <w:rPr>
+          <w:b w:val="0"/>
+        </w:rPr>
+        <w:t>àn</w:t>
+      </w:r>
+      <w:r>
+        <w:rPr>
+          <w:b w:val="0"/>
+        </w:rPr>
+        <w:t xml:space="preserve"> h</w:t>
+      </w:r>
+      <w:r>
+        <w:rPr>
+          <w:b w:val="0"/>
+        </w:rPr>
+        <w:t>ình</w:t>
+      </w:r>
+      <w:r>
+        <w:rPr>
+          <w:b w:val="0"/>
+        </w:rPr>
+        <w:t xml:space="preserve"> “Danh s</w:t>
+      </w:r>
+      <w:r>
+        <w:rPr>
+          <w:b w:val="0"/>
+        </w:rPr>
+        <w:t>ách</w:t>
+      </w:r>
+      <w:r>
+        <w:rPr>
+          <w:b w:val="0"/>
+        </w:rPr>
+        <w:t xml:space="preserve"> chuy</w:t>
+      </w:r>
+      <w:r>
+        <w:rPr>
+          <w:b w:val="0"/>
+        </w:rPr>
+        <w:t>ê</w:t>
+      </w:r>
+      <w:r>
+        <w:rPr>
+          <w:b w:val="0"/>
+        </w:rPr>
+        <w:t>n ng</w:t>
+      </w:r>
+      <w:r>
+        <w:rPr>
+          <w:b w:val="0"/>
+        </w:rPr>
+        <w:t>ành</w:t>
+      </w:r>
+      <w:r>
+        <w:rPr>
+          <w:b w:val="0"/>
+        </w:rPr>
+        <w:t xml:space="preserve"> nghi</w:t>
+      </w:r>
+      <w:r>
+        <w:rPr>
+          <w:b w:val="0"/>
+        </w:rPr>
+        <w:t>ê</w:t>
+      </w:r>
+      <w:r>
+        <w:rPr>
+          <w:b w:val="0"/>
+        </w:rPr>
+        <w:t>n c</w:t>
+      </w:r>
+      <w:r>
+        <w:rPr>
+          <w:b w:val="0"/>
+        </w:rPr>
+        <w:t>ứu</w:t>
+      </w:r>
+      <w:r>
+        <w:rPr>
+          <w:b w:val="0"/>
+        </w:rPr>
+        <w:t xml:space="preserve"> gi</w:t>
+      </w:r>
+      <w:r>
+        <w:rPr>
+          <w:b w:val="0"/>
+        </w:rPr>
+        <w:t>ảng</w:t>
+      </w:r>
+      <w:r>
+        <w:rPr>
+          <w:b w:val="0"/>
+        </w:rPr>
+        <w:t xml:space="preserve"> vi</w:t>
+      </w:r>
+      <w:r>
+        <w:rPr>
+          <w:b w:val="0"/>
+        </w:rPr>
+        <w:t>ê</w:t>
+      </w:r>
+      <w:r>
+        <w:rPr>
+          <w:b w:val="0"/>
+        </w:rPr>
+        <w:t>n”</w:t>
+      </w:r>
+    </w:p>
+    <w:p>
+      <w:pPr>
+        <w:rPr>
+          <w:b w:val="0"/>
+        </w:rPr>
+      </w:pPr>
+      <w:r>
+        <w:rPr>
+          <w:b w:val="0"/>
+          <w:noProof/>
+          <w:lang w:eastAsia="en-GB"/>
+        </w:rPr>
+        <w:drawing>
+          <wp:inline distT="0" distB="0" distL="0" distR="0">
+            <wp:extent cx="4744112" cy="2353003"/>
+            <wp:effectExtent l="0" t="0" r="0" b="9525"/>
+            <wp:docPr id="34" name="Picture 34"/>
+            <wp:cNvGraphicFramePr>
+              <a:graphicFrameLocks xmlns:a="http://schemas.openxmlformats.org/drawingml/2006/main" noChangeAspect="1"/>
+            </wp:cNvGraphicFramePr>
+            <a:graphic xmlns:a="http://schemas.openxmlformats.org/drawingml/2006/main">
+              <a:graphicData uri="http://schemas.openxmlformats.org/drawingml/2006/picture">
+                <pic:pic xmlns:pic="http://schemas.openxmlformats.org/drawingml/2006/picture">
+                  <pic:nvPicPr>
+                    <pic:cNvPr id="0" name="danh-sach-chuyen-nganh-nghien-cuu-giang-vien.png"/>
+                    <pic:cNvPicPr/>
+                  </pic:nvPicPr>
+                  <pic:blipFill>
+                    <a:blip r:embed="rId31">
+                      <a:extLst>
+                        <a:ext uri="{28A0092B-C50C-407E-A947-70E740481C1C}">
+                          <a14:useLocalDpi xmlns:a14="http://schemas.microsoft.com/office/drawing/2010/main" val="0"/>
+                        </a:ext>
+                      </a:extLst>
+                    </a:blip>
+                    <a:stretch>
+                      <a:fillRect/>
+                    </a:stretch>
+                  </pic:blipFill>
+                  <pic:spPr>
+                    <a:xfrm>
+                      <a:off x="0" y="0"/>
+                      <a:ext cx="4744112" cy="2353003"/>
+                    </a:xfrm>
+                    <a:prstGeom prst="rect">
+                      <a:avLst/>
+                    </a:prstGeom>
+                  </pic:spPr>
+                </pic:pic>
+              </a:graphicData>
+            </a:graphic>
+          </wp:inline>
+        </w:drawing>
+      </w:r>
+    </w:p>
+    <w:p>
+      <w:pPr>
+        <w:rPr>
+          <w:b w:val="0"/>
+        </w:rPr>
+      </w:pPr>
+      <w:r>
+        <w:rPr>
+          <w:b w:val="0"/>
+        </w:rPr>
+        <w:t xml:space="preserve">B3. </w:t>
+      </w:r>
+      <w:r>
+        <w:rPr>
+          <w:b w:val="0"/>
+        </w:rPr>
+        <w:t>Us</w:t>
+      </w:r>
+      <w:r>
+        <w:rPr>
+          <w:b w:val="0"/>
+        </w:rPr>
+        <w:t>er nh</w:t>
+      </w:r>
+      <w:r>
+        <w:rPr>
+          <w:b w:val="0"/>
+        </w:rPr>
+        <w:t>ấn</w:t>
+      </w:r>
+      <w:r>
+        <w:rPr>
+          <w:b w:val="0"/>
+        </w:rPr>
+        <w:t xml:space="preserve"> “Th</w:t>
+      </w:r>
+      <w:r>
+        <w:rPr>
+          <w:b w:val="0"/>
+        </w:rPr>
+        <w:t>êm</w:t>
+      </w:r>
+      <w:r>
+        <w:rPr>
+          <w:b w:val="0"/>
+        </w:rPr>
+        <w:t>”</w:t>
+      </w:r>
+    </w:p>
+    <w:p>
+      <w:pPr>
+        <w:rPr>
+          <w:b w:val="0"/>
+        </w:rPr>
+      </w:pPr>
+      <w:r>
+        <w:rPr>
+          <w:b w:val="0"/>
+        </w:rPr>
+        <w:t>B4. H</w:t>
+      </w:r>
+      <w:r>
+        <w:rPr>
+          <w:b w:val="0"/>
+        </w:rPr>
+        <w:t>ệ</w:t>
+      </w:r>
+      <w:r>
+        <w:rPr>
+          <w:b w:val="0"/>
+        </w:rPr>
+        <w:t xml:space="preserve"> th</w:t>
+      </w:r>
+      <w:r>
+        <w:rPr>
+          <w:b w:val="0"/>
+        </w:rPr>
+        <w:t>ống</w:t>
+      </w:r>
+      <w:r>
+        <w:rPr>
+          <w:b w:val="0"/>
+        </w:rPr>
+        <w:t xml:space="preserve"> hi</w:t>
+      </w:r>
+      <w:r>
+        <w:rPr>
+          <w:b w:val="0"/>
+        </w:rPr>
+        <w:t>ển</w:t>
+      </w:r>
+      <w:r>
+        <w:rPr>
+          <w:b w:val="0"/>
+        </w:rPr>
+        <w:t xml:space="preserve"> th</w:t>
+      </w:r>
+      <w:r>
+        <w:rPr>
+          <w:b w:val="0"/>
+        </w:rPr>
+        <w:t>ị</w:t>
+      </w:r>
+      <w:r>
+        <w:rPr>
+          <w:b w:val="0"/>
+        </w:rPr>
+        <w:t xml:space="preserve"> Form cho ph</w:t>
+      </w:r>
+      <w:r>
+        <w:rPr>
+          <w:b w:val="0"/>
+        </w:rPr>
+        <w:t>ép</w:t>
+      </w:r>
+      <w:r>
+        <w:rPr>
+          <w:b w:val="0"/>
+        </w:rPr>
+        <w:t xml:space="preserve"> </w:t>
+      </w:r>
+      <w:r>
+        <w:rPr>
+          <w:b w:val="0"/>
+        </w:rPr>
+        <w:t>us</w:t>
+      </w:r>
+      <w:r>
+        <w:rPr>
+          <w:b w:val="0"/>
+        </w:rPr>
+        <w:t>er nh</w:t>
+      </w:r>
+      <w:r>
+        <w:rPr>
+          <w:b w:val="0"/>
+        </w:rPr>
+        <w:t>ập</w:t>
+      </w:r>
+      <w:r>
+        <w:rPr>
+          <w:b w:val="0"/>
+        </w:rPr>
+        <w:t xml:space="preserve"> th</w:t>
+      </w:r>
+      <w:r>
+        <w:rPr>
+          <w:b w:val="0"/>
+        </w:rPr>
+        <w:t>ô</w:t>
+      </w:r>
+      <w:r>
+        <w:rPr>
+          <w:b w:val="0"/>
+        </w:rPr>
+        <w:t>ng tin</w:t>
+      </w:r>
+    </w:p>
+    <w:p>
+      <w:pPr>
+        <w:rPr>
+          <w:b w:val="0"/>
+        </w:rPr>
+      </w:pPr>
+      <w:r>
+        <w:rPr>
+          <w:b w:val="0"/>
+          <w:noProof/>
+          <w:lang w:eastAsia="en-GB"/>
+        </w:rPr>
+        <w:lastRenderedPageBreak/>
+        <w:drawing>
+          <wp:inline distT="0" distB="0" distL="0" distR="0">
+            <wp:extent cx="5172797" cy="3743847"/>
+            <wp:effectExtent l="0" t="0" r="8890" b="9525"/>
+            <wp:docPr id="35" name="Picture 35"/>
+            <wp:cNvGraphicFramePr>
+              <a:graphicFrameLocks xmlns:a="http://schemas.openxmlformats.org/drawingml/2006/main" noChangeAspect="1"/>
+            </wp:cNvGraphicFramePr>
+            <a:graphic xmlns:a="http://schemas.openxmlformats.org/drawingml/2006/main">
+              <a:graphicData uri="http://schemas.openxmlformats.org/drawingml/2006/picture">
+                <pic:pic xmlns:pic="http://schemas.openxmlformats.org/drawingml/2006/picture">
+                  <pic:nvPicPr>
+                    <pic:cNvPr id="0" name="form-them-chuyen-nganh-nghien-cuu-giang-vien.png"/>
+                    <pic:cNvPicPr/>
+                  </pic:nvPicPr>
+                  <pic:blipFill>
+                    <a:blip r:embed="rId32">
+                      <a:extLst>
+                        <a:ext uri="{28A0092B-C50C-407E-A947-70E740481C1C}">
+                          <a14:useLocalDpi xmlns:a14="http://schemas.microsoft.com/office/drawing/2010/main" val="0"/>
+                        </a:ext>
+                      </a:extLst>
+                    </a:blip>
+                    <a:stretch>
+                      <a:fillRect/>
+                    </a:stretch>
+                  </pic:blipFill>
+                  <pic:spPr>
+                    <a:xfrm>
+                      <a:off x="0" y="0"/>
+                      <a:ext cx="5172797" cy="3743847"/>
+                    </a:xfrm>
+                    <a:prstGeom prst="rect">
+                      <a:avLst/>
+                    </a:prstGeom>
+                  </pic:spPr>
+                </pic:pic>
+              </a:graphicData>
+            </a:graphic>
+          </wp:inline>
+        </w:drawing>
+      </w:r>
+    </w:p>
+    <w:p>
+      <w:pPr>
+        <w:rPr>
+          <w:b w:val="0"/>
+        </w:rPr>
+      </w:pPr>
+      <w:r>
+        <w:rPr>
+          <w:b w:val="0"/>
+        </w:rPr>
+        <w:t xml:space="preserve">B5. </w:t>
+      </w:r>
+      <w:r>
+        <w:rPr>
+          <w:b w:val="0"/>
+        </w:rPr>
+        <w:t>Us</w:t>
+      </w:r>
+      <w:r>
+        <w:rPr>
+          <w:b w:val="0"/>
+        </w:rPr>
+        <w:t>er nh</w:t>
+      </w:r>
+      <w:r>
+        <w:rPr>
+          <w:b w:val="0"/>
+        </w:rPr>
+        <w:t>ập</w:t>
+      </w:r>
+      <w:r>
+        <w:rPr>
+          <w:b w:val="0"/>
+        </w:rPr>
+        <w:t xml:space="preserve"> th</w:t>
+      </w:r>
+      <w:r>
+        <w:rPr>
+          <w:b w:val="0"/>
+        </w:rPr>
+        <w:t>ô</w:t>
+      </w:r>
+      <w:r>
+        <w:rPr>
+          <w:b w:val="0"/>
+        </w:rPr>
+        <w:t>ng tin r</w:t>
+      </w:r>
+      <w:r>
+        <w:rPr>
+          <w:b w:val="0"/>
+        </w:rPr>
+        <w:t>ồi</w:t>
+      </w:r>
+      <w:r>
+        <w:rPr>
+          <w:b w:val="0"/>
+        </w:rPr>
+        <w:t xml:space="preserve"> nh</w:t>
+      </w:r>
+      <w:r>
+        <w:rPr>
+          <w:b w:val="0"/>
+        </w:rPr>
+        <w:t>ấn</w:t>
+      </w:r>
+      <w:r>
+        <w:rPr>
+          <w:b w:val="0"/>
+        </w:rPr>
+        <w:t xml:space="preserve"> “L</w:t>
+      </w:r>
+      <w:r>
+        <w:rPr>
+          <w:b w:val="0"/>
+        </w:rPr>
+        <w:t>ư</w:t>
+      </w:r>
+      <w:r>
+        <w:rPr>
+          <w:b w:val="0"/>
+        </w:rPr>
+        <w:t>u”</w:t>
+      </w:r>
+    </w:p>
+    <w:p>
+      <w:pPr>
+        <w:rPr>
+          <w:b w:val="0"/>
+        </w:rPr>
+      </w:pPr>
+      <w:r>
+        <w:rPr>
+          <w:b w:val="0"/>
+        </w:rPr>
+        <w:t>B6. H</w:t>
+      </w:r>
+      <w:r>
+        <w:rPr>
+          <w:b w:val="0"/>
+        </w:rPr>
+        <w:t>ệ</w:t>
+      </w:r>
+      <w:r>
+        <w:rPr>
+          <w:b w:val="0"/>
+        </w:rPr>
+        <w:t xml:space="preserve"> th</w:t>
+      </w:r>
+      <w:r>
+        <w:rPr>
+          <w:b w:val="0"/>
+        </w:rPr>
+        <w:t>ống</w:t>
+      </w:r>
+      <w:r>
+        <w:rPr>
+          <w:b w:val="0"/>
+        </w:rPr>
+        <w:t xml:space="preserve"> quay v</w:t>
+      </w:r>
+      <w:r>
+        <w:rPr>
+          <w:b w:val="0"/>
+        </w:rPr>
+        <w:t>ề</w:t>
+      </w:r>
+      <w:r>
+        <w:rPr>
+          <w:b w:val="0"/>
+        </w:rPr>
+        <w:t xml:space="preserve"> m</w:t>
+      </w:r>
+      <w:r>
+        <w:rPr>
+          <w:b w:val="0"/>
+        </w:rPr>
+        <w:t>àn</w:t>
+      </w:r>
+      <w:r>
+        <w:rPr>
+          <w:b w:val="0"/>
+        </w:rPr>
+        <w:t xml:space="preserve"> h</w:t>
+      </w:r>
+      <w:r>
+        <w:rPr>
+          <w:b w:val="0"/>
+        </w:rPr>
+        <w:t>ình</w:t>
+      </w:r>
+      <w:r>
+        <w:rPr>
+          <w:b w:val="0"/>
+        </w:rPr>
+        <w:t xml:space="preserve"> “Danh s</w:t>
+      </w:r>
+      <w:r>
+        <w:rPr>
+          <w:b w:val="0"/>
+        </w:rPr>
+        <w:t>ách</w:t>
+      </w:r>
+      <w:r>
+        <w:rPr>
+          <w:b w:val="0"/>
+        </w:rPr>
+        <w:t xml:space="preserve"> l</w:t>
+      </w:r>
+      <w:r>
+        <w:rPr>
+          <w:b w:val="0"/>
+        </w:rPr>
+        <w:t>ĩnh</w:t>
+      </w:r>
+      <w:r>
+        <w:rPr>
+          <w:b w:val="0"/>
+        </w:rPr>
+        <w:t xml:space="preserve"> v</w:t>
+      </w:r>
+      <w:r>
+        <w:rPr>
+          <w:b w:val="0"/>
+        </w:rPr>
+        <w:t>ực</w:t>
+      </w:r>
+      <w:r>
+        <w:rPr>
+          <w:b w:val="0"/>
+        </w:rPr>
+        <w:t xml:space="preserve"> ng</w:t>
+      </w:r>
+      <w:bookmarkStart w:id="0" w:name="_GoBack"/>
+      <w:bookmarkEnd w:id="0"/>
+      <w:r>
+        <w:rPr>
+          <w:b w:val="0"/>
+        </w:rPr>
+        <w:t>hi</w:t>
+      </w:r>
+      <w:r>
+        <w:rPr>
+          <w:b w:val="0"/>
+        </w:rPr>
+        <w:t>ê</w:t>
+      </w:r>
+      <w:r>
+        <w:rPr>
+          <w:b w:val="0"/>
+        </w:rPr>
+        <w:t>n c</w:t>
+      </w:r>
+      <w:r>
+        <w:rPr>
+          <w:b w:val="0"/>
+        </w:rPr>
+        <w:t>ứu</w:t>
+      </w:r>
+      <w:r>
+        <w:rPr>
+          <w:b w:val="0"/>
+        </w:rPr>
+        <w:t xml:space="preserve"> gi</w:t>
+      </w:r>
+      <w:r>
+        <w:rPr>
+          <w:b w:val="0"/>
+        </w:rPr>
+        <w:t>ảng</w:t>
+      </w:r>
+      <w:r>
+        <w:rPr>
+          <w:b w:val="0"/>
+        </w:rPr>
+        <w:t xml:space="preserve"> vi</w:t>
+      </w:r>
+      <w:r>
+        <w:rPr>
+          <w:b w:val="0"/>
+        </w:rPr>
+        <w:t>ê</w:t>
+      </w:r>
+      <w:r>
+        <w:rPr>
+          <w:b w:val="0"/>
+        </w:rPr>
+        <w:t>n”</w:t>
+      </w:r>
+    </w:p>
+    <w:p/>
     <w:sectPr>
+      <w:footerReference w:type="default" r:id="rId33"/>
       <w:pgSz w:w="11906" w:h="16838"/>
       <w:pgMar w:top="1440" w:right="1440" w:bottom="1440" w:left="1440" w:header="708" w:footer="708" w:gutter="0"/>
       <w:cols w:space="708"/>
@@ -20479,6 +23923,109 @@
     </w:sectPr>
   </w:body>
 </w:document>
+</file>
+
+<file path=word/endnotes.xml><?xml version="1.0" encoding="utf-8"?>
+<w:endnotes xmlns:wpc="http://schemas.microsoft.com/office/word/2010/wordprocessingCanvas" xmlns:mc="http://schemas.openxmlformats.org/markup-compatibility/2006" xmlns:o="urn:schemas-microsoft-com:office:office" xmlns:r="http://schemas.openxmlformats.org/officeDocument/2006/relationships" xmlns:m="http://schemas.openxmlformats.org/officeDocument/2006/math" xmlns:v="urn:schemas-microsoft-com:vml" xmlns:wp14="http://schemas.microsoft.com/office/word/2010/wordprocessingDrawing" xmlns:wp="http://schemas.openxmlformats.org/drawingml/2006/wordprocessingDrawing" xmlns:w10="urn:schemas-microsoft-com:office:word" xmlns:w="http://schemas.openxmlformats.org/wordprocessingml/2006/main" xmlns:w14="http://schemas.microsoft.com/office/word/2010/wordml" xmlns:wpg="http://schemas.microsoft.com/office/word/2010/wordprocessingGroup" xmlns:wpi="http://schemas.microsoft.com/office/word/2010/wordprocessingInk" xmlns:wne="http://schemas.microsoft.com/office/word/2006/wordml" xmlns:wps="http://schemas.microsoft.com/office/word/2010/wordprocessingShape" mc:Ignorable="w14 wp14">
+  <w:endnote w:type="separator" w:id="-1">
+    <w:p>
+      <w:pPr>
+        <w:spacing w:after="0" w:line="240" w:lineRule="auto"/>
+      </w:pPr>
+      <w:r>
+        <w:separator/>
+      </w:r>
+    </w:p>
+  </w:endnote>
+  <w:endnote w:type="continuationSeparator" w:id="0">
+    <w:p>
+      <w:pPr>
+        <w:spacing w:after="0" w:line="240" w:lineRule="auto"/>
+      </w:pPr>
+      <w:r>
+        <w:continuationSeparator/>
+      </w:r>
+    </w:p>
+  </w:endnote>
+</w:endnotes>
+</file>
+
+<file path=word/footer1.xml><?xml version="1.0" encoding="utf-8"?>
+<w:ftr xmlns:wpc="http://schemas.microsoft.com/office/word/2010/wordprocessingCanvas" xmlns:mc="http://schemas.openxmlformats.org/markup-compatibility/2006" xmlns:o="urn:schemas-microsoft-com:office:office" xmlns:r="http://schemas.openxmlformats.org/officeDocument/2006/relationships" xmlns:m="http://schemas.openxmlformats.org/officeDocument/2006/math" xmlns:v="urn:schemas-microsoft-com:vml" xmlns:wp14="http://schemas.microsoft.com/office/word/2010/wordprocessingDrawing" xmlns:wp="http://schemas.openxmlformats.org/drawingml/2006/wordprocessingDrawing" xmlns:w10="urn:schemas-microsoft-com:office:word" xmlns:w="http://schemas.openxmlformats.org/wordprocessingml/2006/main" xmlns:w14="http://schemas.microsoft.com/office/word/2010/wordml" xmlns:wpg="http://schemas.microsoft.com/office/word/2010/wordprocessingGroup" xmlns:wpi="http://schemas.microsoft.com/office/word/2010/wordprocessingInk" xmlns:wne="http://schemas.microsoft.com/office/word/2006/wordml" xmlns:wps="http://schemas.microsoft.com/office/word/2010/wordprocessingShape" mc:Ignorable="w14 wp14">
+  <w:sdt>
+    <w:sdtPr>
+      <w:id w:val="1097055270"/>
+      <w:docPartObj>
+        <w:docPartGallery w:val="Page Numbers (Bottom of Page)"/>
+        <w:docPartUnique/>
+      </w:docPartObj>
+    </w:sdtPr>
+    <w:sdtEndPr>
+      <w:rPr>
+        <w:noProof/>
+      </w:rPr>
+    </w:sdtEndPr>
+    <w:sdtContent>
+      <w:p>
+        <w:pPr>
+          <w:pStyle w:val="Footer"/>
+          <w:jc w:val="center"/>
+        </w:pPr>
+        <w:r>
+          <w:fldChar w:fldCharType="begin"/>
+        </w:r>
+        <w:r>
+          <w:instrText xml:space="preserve"> PAGE   \* MERGEFORMAT </w:instrText>
+        </w:r>
+        <w:r>
+          <w:fldChar w:fldCharType="separate"/>
+        </w:r>
+        <w:r>
+          <w:rPr>
+            <w:noProof/>
+          </w:rPr>
+          <w:t>25</w:t>
+        </w:r>
+        <w:r>
+          <w:rPr>
+            <w:noProof/>
+          </w:rPr>
+          <w:fldChar w:fldCharType="end"/>
+        </w:r>
+      </w:p>
+    </w:sdtContent>
+  </w:sdt>
+  <w:p>
+    <w:pPr>
+      <w:pStyle w:val="Footer"/>
+    </w:pPr>
+  </w:p>
+</w:ftr>
+</file>
+
+<file path=word/footnotes.xml><?xml version="1.0" encoding="utf-8"?>
+<w:footnotes xmlns:wpc="http://schemas.microsoft.com/office/word/2010/wordprocessingCanvas" xmlns:mc="http://schemas.openxmlformats.org/markup-compatibility/2006" xmlns:o="urn:schemas-microsoft-com:office:office" xmlns:r="http://schemas.openxmlformats.org/officeDocument/2006/relationships" xmlns:m="http://schemas.openxmlformats.org/officeDocument/2006/math" xmlns:v="urn:schemas-microsoft-com:vml" xmlns:wp14="http://schemas.microsoft.com/office/word/2010/wordprocessingDrawing" xmlns:wp="http://schemas.openxmlformats.org/drawingml/2006/wordprocessingDrawing" xmlns:w10="urn:schemas-microsoft-com:office:word" xmlns:w="http://schemas.openxmlformats.org/wordprocessingml/2006/main" xmlns:w14="http://schemas.microsoft.com/office/word/2010/wordml" xmlns:wpg="http://schemas.microsoft.com/office/word/2010/wordprocessingGroup" xmlns:wpi="http://schemas.microsoft.com/office/word/2010/wordprocessingInk" xmlns:wne="http://schemas.microsoft.com/office/word/2006/wordml" xmlns:wps="http://schemas.microsoft.com/office/word/2010/wordprocessingShape" mc:Ignorable="w14 wp14">
+  <w:footnote w:type="separator" w:id="-1">
+    <w:p>
+      <w:pPr>
+        <w:spacing w:after="0" w:line="240" w:lineRule="auto"/>
+      </w:pPr>
+      <w:r>
+        <w:separator/>
+      </w:r>
+    </w:p>
+  </w:footnote>
+  <w:footnote w:type="continuationSeparator" w:id="0">
+    <w:p>
+      <w:pPr>
+        <w:spacing w:after="0" w:line="240" w:lineRule="auto"/>
+      </w:pPr>
+      <w:r>
+        <w:continuationSeparator/>
+      </w:r>
+    </w:p>
+  </w:footnote>
+</w:footnotes>
 </file>
 
 <file path=word/styles.xml><?xml version="1.0" encoding="utf-8"?>
@@ -20724,6 +24271,50 @@
       <w:sz w:val="16"/>
       <w:szCs w:val="16"/>
     </w:rPr>
+  </w:style>
+  <w:style w:type="paragraph" w:styleId="Header">
+    <w:name w:val="header"/>
+    <w:basedOn w:val="Normal"/>
+    <w:link w:val="HeaderChar"/>
+    <w:uiPriority w:val="99"/>
+    <w:unhideWhenUsed/>
+    <w:rsid w:val="00A1550F"/>
+    <w:pPr>
+      <w:tabs>
+        <w:tab w:val="center" w:pos="4513"/>
+        <w:tab w:val="right" w:pos="9026"/>
+      </w:tabs>
+      <w:spacing w:after="0" w:line="240" w:lineRule="auto"/>
+    </w:pPr>
+  </w:style>
+  <w:style w:type="character" w:customStyle="1" w:styleId="HeaderChar">
+    <w:name w:val="Header Char"/>
+    <w:basedOn w:val="DefaultParagraphFont"/>
+    <w:link w:val="Header"/>
+    <w:uiPriority w:val="99"/>
+    <w:rsid w:val="00A1550F"/>
+  </w:style>
+  <w:style w:type="paragraph" w:styleId="Footer">
+    <w:name w:val="footer"/>
+    <w:basedOn w:val="Normal"/>
+    <w:link w:val="FooterChar"/>
+    <w:uiPriority w:val="99"/>
+    <w:unhideWhenUsed/>
+    <w:rsid w:val="00A1550F"/>
+    <w:pPr>
+      <w:tabs>
+        <w:tab w:val="center" w:pos="4513"/>
+        <w:tab w:val="right" w:pos="9026"/>
+      </w:tabs>
+      <w:spacing w:after="0" w:line="240" w:lineRule="auto"/>
+    </w:pPr>
+  </w:style>
+  <w:style w:type="character" w:customStyle="1" w:styleId="FooterChar">
+    <w:name w:val="Footer Char"/>
+    <w:basedOn w:val="DefaultParagraphFont"/>
+    <w:link w:val="Footer"/>
+    <w:uiPriority w:val="99"/>
+    <w:rsid w:val="00A1550F"/>
   </w:style>
 </w:styles>
 </file>
@@ -20971,6 +24562,50 @@
       <w:sz w:val="16"/>
       <w:szCs w:val="16"/>
     </w:rPr>
+  </w:style>
+  <w:style w:type="paragraph" w:styleId="Header">
+    <w:name w:val="header"/>
+    <w:basedOn w:val="Normal"/>
+    <w:link w:val="HeaderChar"/>
+    <w:uiPriority w:val="99"/>
+    <w:unhideWhenUsed/>
+    <w:rsid w:val="00A1550F"/>
+    <w:pPr>
+      <w:tabs>
+        <w:tab w:val="center" w:pos="4513"/>
+        <w:tab w:val="right" w:pos="9026"/>
+      </w:tabs>
+      <w:spacing w:after="0" w:line="240" w:lineRule="auto"/>
+    </w:pPr>
+  </w:style>
+  <w:style w:type="character" w:customStyle="1" w:styleId="HeaderChar">
+    <w:name w:val="Header Char"/>
+    <w:basedOn w:val="DefaultParagraphFont"/>
+    <w:link w:val="Header"/>
+    <w:uiPriority w:val="99"/>
+    <w:rsid w:val="00A1550F"/>
+  </w:style>
+  <w:style w:type="paragraph" w:styleId="Footer">
+    <w:name w:val="footer"/>
+    <w:basedOn w:val="Normal"/>
+    <w:link w:val="FooterChar"/>
+    <w:uiPriority w:val="99"/>
+    <w:unhideWhenUsed/>
+    <w:rsid w:val="00A1550F"/>
+    <w:pPr>
+      <w:tabs>
+        <w:tab w:val="center" w:pos="4513"/>
+        <w:tab w:val="right" w:pos="9026"/>
+      </w:tabs>
+      <w:spacing w:after="0" w:line="240" w:lineRule="auto"/>
+    </w:pPr>
+  </w:style>
+  <w:style w:type="character" w:customStyle="1" w:styleId="FooterChar">
+    <w:name w:val="Footer Char"/>
+    <w:basedOn w:val="DefaultParagraphFont"/>
+    <w:link w:val="Footer"/>
+    <w:uiPriority w:val="99"/>
+    <w:rsid w:val="00A1550F"/>
   </w:style>
 </w:styles>
 </file>
@@ -21265,7 +24900,7 @@
 </file>
 
 <file path=customXml/itemProps1.xml><?xml version="1.0" encoding="utf-8"?>
-<ds:datastoreItem xmlns:ds="http://schemas.openxmlformats.org/officeDocument/2006/customXml" ds:itemID="{45CE9951-AE42-4187-A9FD-56FA60DC082F}">
+<ds:datastoreItem xmlns:ds="http://schemas.openxmlformats.org/officeDocument/2006/customXml" ds:itemID="{CC0CC699-0B46-4342-80CF-C578E3335533}">
   <ds:schemaRefs>
     <ds:schemaRef ds:uri="http://schemas.openxmlformats.org/officeDocument/2006/bibliography"/>
   </ds:schemaRefs>

</xml_diff>